<commit_message>
New file for Mod08
Correct word file
</commit_message>
<xml_diff>
--- a/Assignment08.docx
+++ b/Assignment08.docx
@@ -262,104 +262,14 @@
         </w:rPr>
         <w:tab/>
       </w:r>
-      <w:bookmarkStart w:id="0" w:name="_Hlk42343073"/>
-      <w:r>
-        <w:rPr>
-          <w:rFonts w:ascii="Helvetica" w:hAnsi="Helvetica" w:cs="Helvetica"/>
-          <w:color w:val="0000FF"/>
-          <w:u w:val="single"/>
-          <w:shd w:val="clear" w:color="auto" w:fill="FFFFFF"/>
-        </w:rPr>
-        <w:fldChar w:fldCharType="begin"/>
-      </w:r>
-      <w:r>
-        <w:rPr>
-          <w:rFonts w:ascii="Helvetica" w:hAnsi="Helvetica" w:cs="Helvetica"/>
-          <w:color w:val="0000FF"/>
-          <w:u w:val="single"/>
-          <w:shd w:val="clear" w:color="auto" w:fill="FFFFFF"/>
-        </w:rPr>
-        <w:instrText xml:space="preserve"> HYPERLINK "</w:instrText>
-      </w:r>
-      <w:r>
-        <w:rPr>
-          <w:rFonts w:ascii="Helvetica" w:hAnsi="Helvetica" w:cs="Helvetica"/>
-          <w:color w:val="0000FF"/>
-          <w:u w:val="single"/>
-          <w:shd w:val="clear" w:color="auto" w:fill="FFFFFF"/>
-        </w:rPr>
-        <w:instrText>https://kgolenk.github.io/IntroToProg-Python-Mod0</w:instrText>
-      </w:r>
-      <w:r>
-        <w:rPr>
-          <w:rFonts w:ascii="Helvetica" w:hAnsi="Helvetica" w:cs="Helvetica"/>
-          <w:color w:val="0000FF"/>
-          <w:u w:val="single"/>
-          <w:shd w:val="clear" w:color="auto" w:fill="FFFFFF"/>
-        </w:rPr>
-        <w:instrText>8</w:instrText>
-      </w:r>
-      <w:r>
-        <w:rPr>
-          <w:rFonts w:ascii="Helvetica" w:hAnsi="Helvetica" w:cs="Helvetica"/>
-          <w:color w:val="0000FF"/>
-          <w:u w:val="single"/>
-          <w:shd w:val="clear" w:color="auto" w:fill="FFFFFF"/>
-        </w:rPr>
-        <w:instrText>/</w:instrText>
-      </w:r>
-      <w:r>
-        <w:rPr>
-          <w:rFonts w:ascii="Helvetica" w:hAnsi="Helvetica" w:cs="Helvetica"/>
-          <w:color w:val="0000FF"/>
-          <w:u w:val="single"/>
-          <w:shd w:val="clear" w:color="auto" w:fill="FFFFFF"/>
-        </w:rPr>
-        <w:instrText xml:space="preserve">" </w:instrText>
-      </w:r>
-      <w:r>
-        <w:rPr>
-          <w:rFonts w:ascii="Helvetica" w:hAnsi="Helvetica" w:cs="Helvetica"/>
-          <w:color w:val="0000FF"/>
-          <w:u w:val="single"/>
-          <w:shd w:val="clear" w:color="auto" w:fill="FFFFFF"/>
-        </w:rPr>
-        <w:fldChar w:fldCharType="separate"/>
-      </w:r>
-      <w:r>
-        <w:rPr>
-          <w:rStyle w:val="Hyperlink"/>
-          <w:rFonts w:ascii="Helvetica" w:hAnsi="Helvetica" w:cs="Helvetica"/>
-          <w:shd w:val="clear" w:color="auto" w:fill="FFFFFF"/>
-        </w:rPr>
-        <w:t>https://kgolenk.github.io/IntroToProg-Python-Mod0</w:t>
-      </w:r>
-      <w:r>
-        <w:rPr>
-          <w:rStyle w:val="Hyperlink"/>
-          <w:rFonts w:ascii="Helvetica" w:hAnsi="Helvetica" w:cs="Helvetica"/>
-          <w:shd w:val="clear" w:color="auto" w:fill="FFFFFF"/>
-        </w:rPr>
-        <w:t>8</w:t>
-      </w:r>
-      <w:r>
-        <w:rPr>
-          <w:rStyle w:val="Hyperlink"/>
-          <w:rFonts w:ascii="Helvetica" w:hAnsi="Helvetica" w:cs="Helvetica"/>
-          <w:shd w:val="clear" w:color="auto" w:fill="FFFFFF"/>
-        </w:rPr>
-        <w:t>/</w:t>
-      </w:r>
-      <w:r>
-        <w:rPr>
-          <w:rFonts w:ascii="Helvetica" w:hAnsi="Helvetica" w:cs="Helvetica"/>
-          <w:color w:val="0000FF"/>
-          <w:u w:val="single"/>
-          <w:shd w:val="clear" w:color="auto" w:fill="FFFFFF"/>
-        </w:rPr>
-        <w:fldChar w:fldCharType="end"/>
-      </w:r>
-      <w:bookmarkEnd w:id="0"/>
+      <w:hyperlink r:id="rId7" w:history="1">
+        <w:r>
+          <w:rPr>
+            <w:rStyle w:val="Hyperlink"/>
+          </w:rPr>
+          <w:t>https://github.com/kgolenk/IntroToProg-Python-Mod08</w:t>
+        </w:r>
+      </w:hyperlink>
     </w:p>
     <w:p>
       <w:pPr>
@@ -767,245 +677,14 @@
         </w:rPr>
       </w:pPr>
       <w:r>
+        <w:rPr>
+          <w:noProof/>
+        </w:rPr>
         <w:drawing>
           <wp:inline distT="0" distB="0" distL="0" distR="0" wp14:anchorId="5D6A5FA9" wp14:editId="7193ADBB">
             <wp:extent cx="5225969" cy="4067175"/>
             <wp:effectExtent l="0" t="0" r="0" b="0"/>
             <wp:docPr id="1" name="Picture 1"/>
-            <wp:cNvGraphicFramePr>
-              <a:graphicFrameLocks xmlns:a="http://schemas.openxmlformats.org/drawingml/2006/main" noChangeAspect="1"/>
-            </wp:cNvGraphicFramePr>
-            <a:graphic xmlns:a="http://schemas.openxmlformats.org/drawingml/2006/main">
-              <a:graphicData uri="http://schemas.openxmlformats.org/drawingml/2006/picture">
-                <pic:pic xmlns:pic="http://schemas.openxmlformats.org/drawingml/2006/picture">
-                  <pic:nvPicPr>
-                    <pic:cNvPr id="1" name=""/>
-                    <pic:cNvPicPr/>
-                  </pic:nvPicPr>
-                  <pic:blipFill>
-                    <a:blip r:embed="rId7"/>
-                    <a:stretch>
-                      <a:fillRect/>
-                    </a:stretch>
-                  </pic:blipFill>
-                  <pic:spPr>
-                    <a:xfrm>
-                      <a:off x="0" y="0"/>
-                      <a:ext cx="5258303" cy="4092340"/>
-                    </a:xfrm>
-                    <a:prstGeom prst="rect">
-                      <a:avLst/>
-                    </a:prstGeom>
-                  </pic:spPr>
-                </pic:pic>
-              </a:graphicData>
-            </a:graphic>
-          </wp:inline>
-        </w:drawing>
-      </w:r>
-    </w:p>
-    <w:p>
-      <w:pPr>
-        <w:rPr>
-          <w:rFonts w:ascii="Calibri" w:hAnsi="Calibri" w:cs="Calibri"/>
-          <w:bCs/>
-          <w:sz w:val="24"/>
-          <w:szCs w:val="24"/>
-        </w:rPr>
-      </w:pPr>
-      <w:r>
-        <w:rPr>
-          <w:rFonts w:ascii="Calibri" w:hAnsi="Calibri" w:cs="Calibri"/>
-          <w:b/>
-          <w:sz w:val="24"/>
-          <w:szCs w:val="24"/>
-        </w:rPr>
-        <w:t>Figure 1.</w:t>
-      </w:r>
-      <w:r>
-        <w:rPr>
-          <w:rFonts w:ascii="Calibri" w:hAnsi="Calibri" w:cs="Calibri"/>
-          <w:bCs/>
-          <w:sz w:val="24"/>
-          <w:szCs w:val="24"/>
-        </w:rPr>
-        <w:t xml:space="preserve"> Simple Template</w:t>
-      </w:r>
-    </w:p>
-    <w:p>
-      <w:pPr>
-        <w:rPr>
-          <w:rFonts w:ascii="Calibri" w:hAnsi="Calibri" w:cs="Calibri"/>
-          <w:bCs/>
-          <w:sz w:val="24"/>
-          <w:szCs w:val="24"/>
-        </w:rPr>
-      </w:pPr>
-    </w:p>
-    <w:p>
-      <w:pPr>
-        <w:rPr>
-          <w:rFonts w:ascii="Calibri" w:hAnsi="Calibri" w:cs="Calibri"/>
-          <w:b/>
-          <w:sz w:val="28"/>
-          <w:szCs w:val="28"/>
-        </w:rPr>
-      </w:pPr>
-      <w:r>
-        <w:rPr>
-          <w:rFonts w:ascii="Calibri" w:hAnsi="Calibri" w:cs="Calibri"/>
-          <w:b/>
-          <w:sz w:val="28"/>
-          <w:szCs w:val="28"/>
-        </w:rPr>
-        <w:lastRenderedPageBreak/>
-        <w:t xml:space="preserve">Python Script with </w:t>
-      </w:r>
-      <w:r>
-        <w:rPr>
-          <w:rFonts w:ascii="Calibri" w:hAnsi="Calibri" w:cs="Calibri"/>
-          <w:b/>
-          <w:sz w:val="28"/>
-          <w:szCs w:val="28"/>
-        </w:rPr>
-        <w:t>Classes, Objects and</w:t>
-      </w:r>
-      <w:r>
-        <w:rPr>
-          <w:rFonts w:ascii="Calibri" w:hAnsi="Calibri" w:cs="Calibri"/>
-          <w:b/>
-          <w:sz w:val="28"/>
-          <w:szCs w:val="28"/>
-        </w:rPr>
-        <w:t xml:space="preserve"> Exceptions Handling</w:t>
-      </w:r>
-    </w:p>
-    <w:p>
-      <w:pPr>
-        <w:rPr>
-          <w:rFonts w:ascii="Calibri" w:hAnsi="Calibri" w:cs="Calibri"/>
-          <w:bCs/>
-          <w:sz w:val="24"/>
-          <w:szCs w:val="24"/>
-        </w:rPr>
-      </w:pPr>
-    </w:p>
-    <w:p>
-      <w:pPr>
-        <w:rPr>
-          <w:rFonts w:ascii="Calibri" w:hAnsi="Calibri" w:cs="Calibri"/>
-          <w:bCs/>
-          <w:sz w:val="24"/>
-          <w:szCs w:val="24"/>
-        </w:rPr>
-      </w:pPr>
-      <w:r>
-        <w:rPr>
-          <w:rFonts w:ascii="Calibri" w:hAnsi="Calibri" w:cs="Calibri"/>
-          <w:bCs/>
-          <w:sz w:val="24"/>
-          <w:szCs w:val="24"/>
-        </w:rPr>
-        <w:t xml:space="preserve">I downloaded this file and used it as pseudo-code to create my script. </w:t>
-      </w:r>
-      <w:r>
-        <w:rPr>
-          <w:rFonts w:ascii="Calibri" w:hAnsi="Calibri" w:cs="Calibri"/>
-          <w:bCs/>
-          <w:sz w:val="24"/>
-          <w:szCs w:val="24"/>
-        </w:rPr>
-        <w:t xml:space="preserve">I added Constructor with two attributes and created two properties </w:t>
-      </w:r>
-      <w:r>
-        <w:rPr>
-          <w:rFonts w:ascii="Calibri" w:hAnsi="Calibri" w:cs="Calibri"/>
-          <w:b/>
-          <w:sz w:val="24"/>
-          <w:szCs w:val="24"/>
-        </w:rPr>
-        <w:t>product_name</w:t>
-      </w:r>
-      <w:r>
-        <w:rPr>
-          <w:rFonts w:ascii="Calibri" w:hAnsi="Calibri" w:cs="Calibri"/>
-          <w:bCs/>
-          <w:sz w:val="24"/>
-          <w:szCs w:val="24"/>
-        </w:rPr>
-        <w:t xml:space="preserve"> and </w:t>
-      </w:r>
-      <w:r>
-        <w:rPr>
-          <w:rFonts w:ascii="Calibri" w:hAnsi="Calibri" w:cs="Calibri"/>
-          <w:b/>
-          <w:sz w:val="24"/>
-          <w:szCs w:val="24"/>
-        </w:rPr>
-        <w:t>product_price</w:t>
-      </w:r>
-      <w:r>
-        <w:rPr>
-          <w:rFonts w:ascii="Calibri" w:hAnsi="Calibri" w:cs="Calibri"/>
-          <w:bCs/>
-          <w:sz w:val="24"/>
-          <w:szCs w:val="24"/>
-        </w:rPr>
-        <w:t xml:space="preserve">.  </w:t>
-      </w:r>
-      <w:r>
-        <w:rPr>
-          <w:rFonts w:ascii="Calibri" w:hAnsi="Calibri" w:cs="Calibri"/>
-          <w:bCs/>
-          <w:sz w:val="24"/>
-          <w:szCs w:val="24"/>
-        </w:rPr>
-        <w:t xml:space="preserve">Then I added setters for them with product name validation. Please see </w:t>
-      </w:r>
-      <w:r>
-        <w:rPr>
-          <w:rFonts w:ascii="Calibri" w:hAnsi="Calibri" w:cs="Calibri"/>
-          <w:b/>
-          <w:sz w:val="24"/>
-          <w:szCs w:val="24"/>
-        </w:rPr>
-        <w:t>Figure 2.</w:t>
-      </w:r>
-      <w:r>
-        <w:rPr>
-          <w:rFonts w:ascii="Calibri" w:hAnsi="Calibri" w:cs="Calibri"/>
-          <w:bCs/>
-          <w:sz w:val="24"/>
-          <w:szCs w:val="24"/>
-        </w:rPr>
-        <w:t xml:space="preserve"> to see the Product class:</w:t>
-      </w:r>
-    </w:p>
-    <w:p>
-      <w:pPr>
-        <w:rPr>
-          <w:rFonts w:ascii="Calibri" w:hAnsi="Calibri" w:cs="Calibri"/>
-          <w:bCs/>
-          <w:sz w:val="24"/>
-          <w:szCs w:val="24"/>
-        </w:rPr>
-      </w:pPr>
-    </w:p>
-    <w:p>
-      <w:pPr>
-        <w:rPr>
-          <w:rFonts w:ascii="Calibri" w:hAnsi="Calibri" w:cs="Calibri"/>
-          <w:bCs/>
-          <w:sz w:val="24"/>
-          <w:szCs w:val="24"/>
-        </w:rPr>
-      </w:pPr>
-      <w:r>
-        <w:drawing>
-          <wp:inline distT="0" distB="0" distL="0" distR="0" wp14:anchorId="635196DC" wp14:editId="4D59D888">
-            <wp:extent cx="5302026" cy="4914900"/>
-            <wp:effectExtent l="0" t="0" r="0" b="0"/>
-            <wp:docPr id="2" name="Picture 2"/>
             <wp:cNvGraphicFramePr>
               <a:graphicFrameLocks xmlns:a="http://schemas.openxmlformats.org/drawingml/2006/main" noChangeAspect="1"/>
             </wp:cNvGraphicFramePr>
@@ -1025,7 +704,7 @@
                   <pic:spPr>
                     <a:xfrm>
                       <a:off x="0" y="0"/>
-                      <a:ext cx="5319863" cy="4931435"/>
+                      <a:ext cx="5258303" cy="4092340"/>
                     </a:xfrm>
                     <a:prstGeom prst="rect">
                       <a:avLst/>
@@ -1054,6 +733,137 @@
           <w:sz w:val="24"/>
           <w:szCs w:val="24"/>
         </w:rPr>
+        <w:t>Figure 1.</w:t>
+      </w:r>
+      <w:r>
+        <w:rPr>
+          <w:rFonts w:ascii="Calibri" w:hAnsi="Calibri" w:cs="Calibri"/>
+          <w:bCs/>
+          <w:sz w:val="24"/>
+          <w:szCs w:val="24"/>
+        </w:rPr>
+        <w:t xml:space="preserve"> Simple Template</w:t>
+      </w:r>
+    </w:p>
+    <w:p>
+      <w:pPr>
+        <w:rPr>
+          <w:rFonts w:ascii="Calibri" w:hAnsi="Calibri" w:cs="Calibri"/>
+          <w:bCs/>
+          <w:sz w:val="24"/>
+          <w:szCs w:val="24"/>
+        </w:rPr>
+      </w:pPr>
+    </w:p>
+    <w:p>
+      <w:pPr>
+        <w:rPr>
+          <w:rFonts w:ascii="Calibri" w:hAnsi="Calibri" w:cs="Calibri"/>
+          <w:b/>
+          <w:sz w:val="28"/>
+          <w:szCs w:val="28"/>
+        </w:rPr>
+      </w:pPr>
+      <w:r>
+        <w:rPr>
+          <w:rFonts w:ascii="Calibri" w:hAnsi="Calibri" w:cs="Calibri"/>
+          <w:b/>
+          <w:sz w:val="28"/>
+          <w:szCs w:val="28"/>
+        </w:rPr>
+        <w:lastRenderedPageBreak/>
+        <w:t>Python Script with Classes, Objects and Exceptions Handling</w:t>
+      </w:r>
+    </w:p>
+    <w:p>
+      <w:pPr>
+        <w:rPr>
+          <w:rFonts w:ascii="Calibri" w:hAnsi="Calibri" w:cs="Calibri"/>
+          <w:bCs/>
+          <w:sz w:val="24"/>
+          <w:szCs w:val="24"/>
+        </w:rPr>
+      </w:pPr>
+    </w:p>
+    <w:p>
+      <w:pPr>
+        <w:rPr>
+          <w:rFonts w:ascii="Calibri" w:hAnsi="Calibri" w:cs="Calibri"/>
+          <w:bCs/>
+          <w:sz w:val="24"/>
+          <w:szCs w:val="24"/>
+        </w:rPr>
+      </w:pPr>
+      <w:r>
+        <w:rPr>
+          <w:rFonts w:ascii="Calibri" w:hAnsi="Calibri" w:cs="Calibri"/>
+          <w:bCs/>
+          <w:sz w:val="24"/>
+          <w:szCs w:val="24"/>
+        </w:rPr>
+        <w:t xml:space="preserve">I downloaded this file and used it as pseudo-code to create my script. </w:t>
+      </w:r>
+      <w:r>
+        <w:rPr>
+          <w:rFonts w:ascii="Calibri" w:hAnsi="Calibri" w:cs="Calibri"/>
+          <w:bCs/>
+          <w:sz w:val="24"/>
+          <w:szCs w:val="24"/>
+        </w:rPr>
+        <w:t xml:space="preserve">I added Constructor with two attributes and created two properties </w:t>
+      </w:r>
+      <w:r>
+        <w:rPr>
+          <w:rFonts w:ascii="Calibri" w:hAnsi="Calibri" w:cs="Calibri"/>
+          <w:b/>
+          <w:sz w:val="24"/>
+          <w:szCs w:val="24"/>
+        </w:rPr>
+        <w:t>product_name</w:t>
+      </w:r>
+      <w:r>
+        <w:rPr>
+          <w:rFonts w:ascii="Calibri" w:hAnsi="Calibri" w:cs="Calibri"/>
+          <w:bCs/>
+          <w:sz w:val="24"/>
+          <w:szCs w:val="24"/>
+        </w:rPr>
+        <w:t xml:space="preserve"> and </w:t>
+      </w:r>
+      <w:r>
+        <w:rPr>
+          <w:rFonts w:ascii="Calibri" w:hAnsi="Calibri" w:cs="Calibri"/>
+          <w:b/>
+          <w:sz w:val="24"/>
+          <w:szCs w:val="24"/>
+        </w:rPr>
+        <w:t>product_price</w:t>
+      </w:r>
+      <w:r>
+        <w:rPr>
+          <w:rFonts w:ascii="Calibri" w:hAnsi="Calibri" w:cs="Calibri"/>
+          <w:bCs/>
+          <w:sz w:val="24"/>
+          <w:szCs w:val="24"/>
+        </w:rPr>
+        <w:t xml:space="preserve">.  </w:t>
+      </w:r>
+      <w:r>
+        <w:rPr>
+          <w:rFonts w:ascii="Calibri" w:hAnsi="Calibri" w:cs="Calibri"/>
+          <w:bCs/>
+          <w:sz w:val="24"/>
+          <w:szCs w:val="24"/>
+        </w:rPr>
+        <w:t xml:space="preserve">Then I added setters for them with product name validation. Please see </w:t>
+      </w:r>
+      <w:r>
+        <w:rPr>
+          <w:rFonts w:ascii="Calibri" w:hAnsi="Calibri" w:cs="Calibri"/>
+          <w:b/>
+          <w:sz w:val="24"/>
+          <w:szCs w:val="24"/>
+        </w:rPr>
         <w:t>Figure 2.</w:t>
       </w:r>
       <w:r>
@@ -1063,230 +873,7 @@
           <w:sz w:val="24"/>
           <w:szCs w:val="24"/>
         </w:rPr>
-        <w:t xml:space="preserve"> Class Product stores product data.</w:t>
-      </w:r>
-    </w:p>
-    <w:p>
-      <w:pPr>
-        <w:rPr>
-          <w:rFonts w:ascii="Calibri" w:hAnsi="Calibri" w:cs="Calibri"/>
-          <w:bCs/>
-          <w:sz w:val="24"/>
-          <w:szCs w:val="24"/>
-        </w:rPr>
-      </w:pPr>
-    </w:p>
-    <w:p>
-      <w:pPr>
-        <w:rPr>
-          <w:rFonts w:ascii="Calibri" w:hAnsi="Calibri" w:cs="Calibri"/>
-          <w:bCs/>
-          <w:sz w:val="24"/>
-          <w:szCs w:val="24"/>
-        </w:rPr>
-      </w:pPr>
-      <w:r>
-        <w:rPr>
-          <w:rFonts w:ascii="Calibri" w:hAnsi="Calibri" w:cs="Calibri"/>
-          <w:bCs/>
-          <w:sz w:val="24"/>
-          <w:szCs w:val="24"/>
-        </w:rPr>
-        <w:t xml:space="preserve">To other classes </w:t>
-      </w:r>
-      <w:r>
-        <w:rPr>
-          <w:rFonts w:ascii="Calibri" w:hAnsi="Calibri" w:cs="Calibri"/>
-          <w:bCs/>
-          <w:sz w:val="24"/>
-          <w:szCs w:val="24"/>
-        </w:rPr>
-        <w:t xml:space="preserve">I added </w:t>
-      </w:r>
-      <w:r>
-        <w:rPr>
-          <w:rFonts w:ascii="Calibri" w:hAnsi="Calibri" w:cs="Calibri"/>
-          <w:bCs/>
-          <w:sz w:val="24"/>
-          <w:szCs w:val="24"/>
-        </w:rPr>
-        <w:t>more</w:t>
-      </w:r>
-      <w:r>
-        <w:rPr>
-          <w:rFonts w:ascii="Calibri" w:hAnsi="Calibri" w:cs="Calibri"/>
-          <w:bCs/>
-          <w:sz w:val="24"/>
-          <w:szCs w:val="24"/>
-        </w:rPr>
-        <w:t xml:space="preserve"> functions </w:t>
-      </w:r>
-      <w:r>
-        <w:rPr>
-          <w:rFonts w:ascii="Calibri" w:hAnsi="Calibri" w:cs="Calibri"/>
-          <w:bCs/>
-          <w:sz w:val="24"/>
-          <w:szCs w:val="24"/>
-        </w:rPr>
-        <w:t xml:space="preserve">that operate with objects and </w:t>
-      </w:r>
-      <w:r>
-        <w:rPr>
-          <w:rFonts w:ascii="Calibri" w:hAnsi="Calibri" w:cs="Calibri"/>
-          <w:bCs/>
-          <w:sz w:val="24"/>
-          <w:szCs w:val="24"/>
-        </w:rPr>
-        <w:t xml:space="preserve">list of objects </w:t>
-      </w:r>
-      <w:r>
-        <w:rPr>
-          <w:rFonts w:ascii="Calibri" w:hAnsi="Calibri" w:cs="Calibri"/>
-          <w:bCs/>
-          <w:sz w:val="24"/>
-          <w:szCs w:val="24"/>
-        </w:rPr>
-        <w:t>to read and write file</w:t>
-      </w:r>
-      <w:r>
-        <w:rPr>
-          <w:rFonts w:ascii="Calibri" w:hAnsi="Calibri" w:cs="Calibri"/>
-          <w:bCs/>
-          <w:sz w:val="24"/>
-          <w:szCs w:val="24"/>
-        </w:rPr>
-        <w:t xml:space="preserve">, </w:t>
-      </w:r>
-      <w:r>
-        <w:rPr>
-          <w:rFonts w:ascii="Calibri" w:hAnsi="Calibri" w:cs="Calibri"/>
-          <w:bCs/>
-          <w:sz w:val="24"/>
-          <w:szCs w:val="24"/>
-        </w:rPr>
-        <w:t xml:space="preserve">get user input, </w:t>
-      </w:r>
-      <w:r>
-        <w:rPr>
-          <w:rFonts w:ascii="Calibri" w:hAnsi="Calibri" w:cs="Calibri"/>
-          <w:bCs/>
-          <w:sz w:val="24"/>
-          <w:szCs w:val="24"/>
-        </w:rPr>
-        <w:t>and</w:t>
-      </w:r>
-      <w:r>
-        <w:rPr>
-          <w:rFonts w:ascii="Calibri" w:hAnsi="Calibri" w:cs="Calibri"/>
-          <w:bCs/>
-          <w:sz w:val="24"/>
-          <w:szCs w:val="24"/>
-        </w:rPr>
-        <w:t xml:space="preserve"> show current data. </w:t>
-      </w:r>
-      <w:r>
-        <w:rPr>
-          <w:rFonts w:ascii="Calibri" w:hAnsi="Calibri" w:cs="Calibri"/>
-          <w:bCs/>
-          <w:sz w:val="24"/>
-          <w:szCs w:val="24"/>
-        </w:rPr>
-        <w:t xml:space="preserve">For example, </w:t>
-      </w:r>
-      <w:r>
-        <w:rPr>
-          <w:rFonts w:ascii="Calibri" w:hAnsi="Calibri" w:cs="Calibri"/>
-          <w:bCs/>
-          <w:sz w:val="24"/>
-          <w:szCs w:val="24"/>
-        </w:rPr>
-        <w:t xml:space="preserve">to read data from file </w:t>
-      </w:r>
-      <w:r>
-        <w:rPr>
-          <w:rFonts w:ascii="Calibri" w:hAnsi="Calibri" w:cs="Calibri"/>
-          <w:b/>
-          <w:sz w:val="24"/>
-          <w:szCs w:val="24"/>
-        </w:rPr>
-        <w:t>product.txt</w:t>
-      </w:r>
-      <w:r>
-        <w:rPr>
-          <w:rFonts w:ascii="Calibri" w:hAnsi="Calibri" w:cs="Calibri"/>
-          <w:bCs/>
-          <w:sz w:val="24"/>
-          <w:szCs w:val="24"/>
-        </w:rPr>
-        <w:t>, I created function</w:t>
-      </w:r>
-      <w:r>
-        <w:t xml:space="preserve"> </w:t>
-      </w:r>
-      <w:r>
-        <w:rPr>
-          <w:rFonts w:ascii="Calibri" w:hAnsi="Calibri" w:cs="Calibri"/>
-          <w:b/>
-          <w:sz w:val="24"/>
-          <w:szCs w:val="24"/>
-        </w:rPr>
-        <w:t>read_data_from_</w:t>
-      </w:r>
-      <w:proofErr w:type="gramStart"/>
-      <w:r>
-        <w:rPr>
-          <w:rFonts w:ascii="Calibri" w:hAnsi="Calibri" w:cs="Calibri"/>
-          <w:b/>
-          <w:sz w:val="24"/>
-          <w:szCs w:val="24"/>
-        </w:rPr>
-        <w:t>file</w:t>
-      </w:r>
-      <w:r>
-        <w:rPr>
-          <w:rFonts w:ascii="Calibri" w:hAnsi="Calibri" w:cs="Calibri"/>
-          <w:bCs/>
-          <w:sz w:val="24"/>
-          <w:szCs w:val="24"/>
-        </w:rPr>
-        <w:t>(</w:t>
-      </w:r>
-      <w:proofErr w:type="gramEnd"/>
-      <w:r>
-        <w:rPr>
-          <w:rFonts w:ascii="Calibri" w:hAnsi="Calibri" w:cs="Calibri"/>
-          <w:bCs/>
-          <w:sz w:val="24"/>
-          <w:szCs w:val="24"/>
-        </w:rPr>
-        <w:t>file_name, list_of_product_objects)</w:t>
-      </w:r>
-      <w:r>
-        <w:rPr>
-          <w:rFonts w:ascii="Calibri" w:hAnsi="Calibri" w:cs="Calibri"/>
-          <w:bCs/>
-          <w:sz w:val="24"/>
-          <w:szCs w:val="24"/>
-        </w:rPr>
-        <w:t xml:space="preserve"> in class FileProcessor that works with objects of Product class and returns list of objects. The function that saves data to text file, operates with list of objects too. Please see </w:t>
-      </w:r>
-      <w:r>
-        <w:rPr>
-          <w:rFonts w:ascii="Calibri" w:hAnsi="Calibri" w:cs="Calibri"/>
-          <w:b/>
-          <w:sz w:val="24"/>
-          <w:szCs w:val="24"/>
-        </w:rPr>
-        <w:t>Figure 3.</w:t>
-      </w:r>
-      <w:r>
-        <w:rPr>
-          <w:rFonts w:ascii="Calibri" w:hAnsi="Calibri" w:cs="Calibri"/>
-          <w:bCs/>
-          <w:sz w:val="24"/>
-          <w:szCs w:val="24"/>
-        </w:rPr>
-        <w:t xml:space="preserve"> below:</w:t>
+        <w:t xml:space="preserve"> to see the Product class:</w:t>
       </w:r>
     </w:p>
     <w:p>
@@ -1312,12 +899,11 @@
         <w:rPr>
           <w:noProof/>
         </w:rPr>
-        <w:lastRenderedPageBreak/>
         <w:drawing>
-          <wp:inline distT="0" distB="0" distL="0" distR="0" wp14:anchorId="54EF0428" wp14:editId="6DE3D102">
-            <wp:extent cx="5238643" cy="3933825"/>
-            <wp:effectExtent l="0" t="0" r="635" b="0"/>
-            <wp:docPr id="3" name="Picture 3"/>
+          <wp:inline distT="0" distB="0" distL="0" distR="0" wp14:anchorId="635196DC" wp14:editId="4D59D888">
+            <wp:extent cx="5302026" cy="4914900"/>
+            <wp:effectExtent l="0" t="0" r="0" b="0"/>
+            <wp:docPr id="2" name="Picture 2"/>
             <wp:cNvGraphicFramePr>
               <a:graphicFrameLocks xmlns:a="http://schemas.openxmlformats.org/drawingml/2006/main" noChangeAspect="1"/>
             </wp:cNvGraphicFramePr>
@@ -1337,7 +923,7 @@
                   <pic:spPr>
                     <a:xfrm>
                       <a:off x="0" y="0"/>
-                      <a:ext cx="5270707" cy="3957903"/>
+                      <a:ext cx="5319863" cy="4931435"/>
                     </a:xfrm>
                     <a:prstGeom prst="rect">
                       <a:avLst/>
@@ -1366,6 +952,229 @@
           <w:sz w:val="24"/>
           <w:szCs w:val="24"/>
         </w:rPr>
+        <w:t>Figure 2.</w:t>
+      </w:r>
+      <w:r>
+        <w:rPr>
+          <w:rFonts w:ascii="Calibri" w:hAnsi="Calibri" w:cs="Calibri"/>
+          <w:bCs/>
+          <w:sz w:val="24"/>
+          <w:szCs w:val="24"/>
+        </w:rPr>
+        <w:t xml:space="preserve"> Class Product stores product data.</w:t>
+      </w:r>
+    </w:p>
+    <w:p>
+      <w:pPr>
+        <w:rPr>
+          <w:rFonts w:ascii="Calibri" w:hAnsi="Calibri" w:cs="Calibri"/>
+          <w:bCs/>
+          <w:sz w:val="24"/>
+          <w:szCs w:val="24"/>
+        </w:rPr>
+      </w:pPr>
+    </w:p>
+    <w:p>
+      <w:pPr>
+        <w:rPr>
+          <w:rFonts w:ascii="Calibri" w:hAnsi="Calibri" w:cs="Calibri"/>
+          <w:bCs/>
+          <w:sz w:val="24"/>
+          <w:szCs w:val="24"/>
+        </w:rPr>
+      </w:pPr>
+      <w:r>
+        <w:rPr>
+          <w:rFonts w:ascii="Calibri" w:hAnsi="Calibri" w:cs="Calibri"/>
+          <w:bCs/>
+          <w:sz w:val="24"/>
+          <w:szCs w:val="24"/>
+        </w:rPr>
+        <w:t xml:space="preserve">To other classes </w:t>
+      </w:r>
+      <w:r>
+        <w:rPr>
+          <w:rFonts w:ascii="Calibri" w:hAnsi="Calibri" w:cs="Calibri"/>
+          <w:bCs/>
+          <w:sz w:val="24"/>
+          <w:szCs w:val="24"/>
+        </w:rPr>
+        <w:t xml:space="preserve">I added </w:t>
+      </w:r>
+      <w:r>
+        <w:rPr>
+          <w:rFonts w:ascii="Calibri" w:hAnsi="Calibri" w:cs="Calibri"/>
+          <w:bCs/>
+          <w:sz w:val="24"/>
+          <w:szCs w:val="24"/>
+        </w:rPr>
+        <w:t>more</w:t>
+      </w:r>
+      <w:r>
+        <w:rPr>
+          <w:rFonts w:ascii="Calibri" w:hAnsi="Calibri" w:cs="Calibri"/>
+          <w:bCs/>
+          <w:sz w:val="24"/>
+          <w:szCs w:val="24"/>
+        </w:rPr>
+        <w:t xml:space="preserve"> functions </w:t>
+      </w:r>
+      <w:r>
+        <w:rPr>
+          <w:rFonts w:ascii="Calibri" w:hAnsi="Calibri" w:cs="Calibri"/>
+          <w:bCs/>
+          <w:sz w:val="24"/>
+          <w:szCs w:val="24"/>
+        </w:rPr>
+        <w:t xml:space="preserve">that operate with objects and </w:t>
+      </w:r>
+      <w:r>
+        <w:rPr>
+          <w:rFonts w:ascii="Calibri" w:hAnsi="Calibri" w:cs="Calibri"/>
+          <w:bCs/>
+          <w:sz w:val="24"/>
+          <w:szCs w:val="24"/>
+        </w:rPr>
+        <w:t xml:space="preserve">list of objects </w:t>
+      </w:r>
+      <w:r>
+        <w:rPr>
+          <w:rFonts w:ascii="Calibri" w:hAnsi="Calibri" w:cs="Calibri"/>
+          <w:bCs/>
+          <w:sz w:val="24"/>
+          <w:szCs w:val="24"/>
+        </w:rPr>
+        <w:t>to read and write file</w:t>
+      </w:r>
+      <w:r>
+        <w:rPr>
+          <w:rFonts w:ascii="Calibri" w:hAnsi="Calibri" w:cs="Calibri"/>
+          <w:bCs/>
+          <w:sz w:val="24"/>
+          <w:szCs w:val="24"/>
+        </w:rPr>
+        <w:t xml:space="preserve">, </w:t>
+      </w:r>
+      <w:r>
+        <w:rPr>
+          <w:rFonts w:ascii="Calibri" w:hAnsi="Calibri" w:cs="Calibri"/>
+          <w:bCs/>
+          <w:sz w:val="24"/>
+          <w:szCs w:val="24"/>
+        </w:rPr>
+        <w:t xml:space="preserve">get user input, </w:t>
+      </w:r>
+      <w:r>
+        <w:rPr>
+          <w:rFonts w:ascii="Calibri" w:hAnsi="Calibri" w:cs="Calibri"/>
+          <w:bCs/>
+          <w:sz w:val="24"/>
+          <w:szCs w:val="24"/>
+        </w:rPr>
+        <w:t>and</w:t>
+      </w:r>
+      <w:r>
+        <w:rPr>
+          <w:rFonts w:ascii="Calibri" w:hAnsi="Calibri" w:cs="Calibri"/>
+          <w:bCs/>
+          <w:sz w:val="24"/>
+          <w:szCs w:val="24"/>
+        </w:rPr>
+        <w:t xml:space="preserve"> show current data. </w:t>
+      </w:r>
+      <w:r>
+        <w:rPr>
+          <w:rFonts w:ascii="Calibri" w:hAnsi="Calibri" w:cs="Calibri"/>
+          <w:bCs/>
+          <w:sz w:val="24"/>
+          <w:szCs w:val="24"/>
+        </w:rPr>
+        <w:t xml:space="preserve">For example, </w:t>
+      </w:r>
+      <w:r>
+        <w:rPr>
+          <w:rFonts w:ascii="Calibri" w:hAnsi="Calibri" w:cs="Calibri"/>
+          <w:bCs/>
+          <w:sz w:val="24"/>
+          <w:szCs w:val="24"/>
+        </w:rPr>
+        <w:t xml:space="preserve">to read data from file </w:t>
+      </w:r>
+      <w:r>
+        <w:rPr>
+          <w:rFonts w:ascii="Calibri" w:hAnsi="Calibri" w:cs="Calibri"/>
+          <w:b/>
+          <w:sz w:val="24"/>
+          <w:szCs w:val="24"/>
+        </w:rPr>
+        <w:t>product.txt</w:t>
+      </w:r>
+      <w:r>
+        <w:rPr>
+          <w:rFonts w:ascii="Calibri" w:hAnsi="Calibri" w:cs="Calibri"/>
+          <w:bCs/>
+          <w:sz w:val="24"/>
+          <w:szCs w:val="24"/>
+        </w:rPr>
+        <w:t>, I created function</w:t>
+      </w:r>
+      <w:r>
+        <w:t xml:space="preserve"> </w:t>
+      </w:r>
+      <w:r>
+        <w:rPr>
+          <w:rFonts w:ascii="Calibri" w:hAnsi="Calibri" w:cs="Calibri"/>
+          <w:b/>
+          <w:sz w:val="24"/>
+          <w:szCs w:val="24"/>
+        </w:rPr>
+        <w:t>read_data_from_</w:t>
+      </w:r>
+      <w:proofErr w:type="gramStart"/>
+      <w:r>
+        <w:rPr>
+          <w:rFonts w:ascii="Calibri" w:hAnsi="Calibri" w:cs="Calibri"/>
+          <w:b/>
+          <w:sz w:val="24"/>
+          <w:szCs w:val="24"/>
+        </w:rPr>
+        <w:t>file</w:t>
+      </w:r>
+      <w:r>
+        <w:rPr>
+          <w:rFonts w:ascii="Calibri" w:hAnsi="Calibri" w:cs="Calibri"/>
+          <w:bCs/>
+          <w:sz w:val="24"/>
+          <w:szCs w:val="24"/>
+        </w:rPr>
+        <w:t>(</w:t>
+      </w:r>
+      <w:proofErr w:type="gramEnd"/>
+      <w:r>
+        <w:rPr>
+          <w:rFonts w:ascii="Calibri" w:hAnsi="Calibri" w:cs="Calibri"/>
+          <w:bCs/>
+          <w:sz w:val="24"/>
+          <w:szCs w:val="24"/>
+        </w:rPr>
+        <w:t>file_name, list_of_product_objects)</w:t>
+      </w:r>
+      <w:r>
+        <w:rPr>
+          <w:rFonts w:ascii="Calibri" w:hAnsi="Calibri" w:cs="Calibri"/>
+          <w:bCs/>
+          <w:sz w:val="24"/>
+          <w:szCs w:val="24"/>
+        </w:rPr>
+        <w:t xml:space="preserve"> in class FileProcessor that works with objects of Product class and returns list of objects. The function that saves data to text file, operates with list of objects too. Please see </w:t>
+      </w:r>
+      <w:r>
+        <w:rPr>
+          <w:rFonts w:ascii="Calibri" w:hAnsi="Calibri" w:cs="Calibri"/>
+          <w:b/>
+          <w:sz w:val="24"/>
+          <w:szCs w:val="24"/>
+        </w:rPr>
         <w:t>Figure 3.</w:t>
       </w:r>
       <w:r>
@@ -1375,200 +1184,7 @@
           <w:sz w:val="24"/>
           <w:szCs w:val="24"/>
         </w:rPr>
-        <w:t xml:space="preserve"> Functions in FileProcessor class work with objects of Product class.</w:t>
-      </w:r>
-    </w:p>
-    <w:p>
-      <w:pPr>
-        <w:rPr>
-          <w:rFonts w:ascii="Calibri" w:hAnsi="Calibri" w:cs="Calibri"/>
-          <w:bCs/>
-          <w:sz w:val="24"/>
-          <w:szCs w:val="24"/>
-        </w:rPr>
-      </w:pPr>
-    </w:p>
-    <w:p>
-      <w:pPr>
-        <w:rPr>
-          <w:rFonts w:ascii="Calibri" w:hAnsi="Calibri" w:cs="Calibri"/>
-          <w:bCs/>
-          <w:sz w:val="24"/>
-          <w:szCs w:val="24"/>
-        </w:rPr>
-      </w:pPr>
-      <w:r>
-        <w:rPr>
-          <w:rFonts w:ascii="Calibri" w:hAnsi="Calibri" w:cs="Calibri"/>
-          <w:bCs/>
-          <w:sz w:val="24"/>
-          <w:szCs w:val="24"/>
-        </w:rPr>
-        <w:t xml:space="preserve">As you can see in </w:t>
-      </w:r>
-      <w:r>
-        <w:rPr>
-          <w:rFonts w:ascii="Calibri" w:hAnsi="Calibri" w:cs="Calibri"/>
-          <w:b/>
-          <w:sz w:val="24"/>
-          <w:szCs w:val="24"/>
-        </w:rPr>
-        <w:t>Figure 2.</w:t>
-      </w:r>
-      <w:r>
-        <w:rPr>
-          <w:rFonts w:ascii="Calibri" w:hAnsi="Calibri" w:cs="Calibri"/>
-          <w:bCs/>
-          <w:sz w:val="24"/>
-          <w:szCs w:val="24"/>
-        </w:rPr>
-        <w:t xml:space="preserve"> and </w:t>
-      </w:r>
-      <w:r>
-        <w:rPr>
-          <w:rFonts w:ascii="Calibri" w:hAnsi="Calibri" w:cs="Calibri"/>
-          <w:b/>
-          <w:sz w:val="24"/>
-          <w:szCs w:val="24"/>
-        </w:rPr>
-        <w:t>Figure 3.</w:t>
-      </w:r>
-      <w:r>
-        <w:rPr>
-          <w:rFonts w:ascii="Calibri" w:hAnsi="Calibri" w:cs="Calibri"/>
-          <w:bCs/>
-          <w:sz w:val="24"/>
-          <w:szCs w:val="24"/>
-        </w:rPr>
-        <w:t xml:space="preserve"> I used try-except blocks to handle errors to avoid execution abruptions. </w:t>
-      </w:r>
-      <w:r>
-        <w:rPr>
-          <w:rFonts w:ascii="Calibri" w:hAnsi="Calibri" w:cs="Calibri"/>
-          <w:bCs/>
-          <w:sz w:val="24"/>
-          <w:szCs w:val="24"/>
-        </w:rPr>
-        <w:t>Also</w:t>
-      </w:r>
-      <w:r>
-        <w:rPr>
-          <w:rFonts w:ascii="Calibri" w:hAnsi="Calibri" w:cs="Calibri"/>
-          <w:bCs/>
-          <w:sz w:val="24"/>
-          <w:szCs w:val="24"/>
-        </w:rPr>
-        <w:t>,</w:t>
-      </w:r>
-      <w:r>
-        <w:rPr>
-          <w:rFonts w:ascii="Calibri" w:hAnsi="Calibri" w:cs="Calibri"/>
-          <w:bCs/>
-          <w:sz w:val="24"/>
-          <w:szCs w:val="24"/>
-        </w:rPr>
-        <w:t xml:space="preserve"> I added functions to IO class to display Menu, get user choice and get user input.</w:t>
-      </w:r>
-      <w:r>
-        <w:rPr>
-          <w:rFonts w:ascii="Calibri" w:hAnsi="Calibri" w:cs="Calibri"/>
-          <w:bCs/>
-          <w:sz w:val="24"/>
-          <w:szCs w:val="24"/>
-        </w:rPr>
-        <w:t xml:space="preserve"> Please see Figure 4. to check functions </w:t>
-      </w:r>
-      <w:r>
-        <w:rPr>
-          <w:rFonts w:ascii="Calibri" w:hAnsi="Calibri" w:cs="Calibri"/>
-          <w:b/>
-          <w:sz w:val="24"/>
-          <w:szCs w:val="24"/>
-        </w:rPr>
-        <w:t>input_new_</w:t>
-      </w:r>
-      <w:proofErr w:type="gramStart"/>
-      <w:r>
-        <w:rPr>
-          <w:rFonts w:ascii="Calibri" w:hAnsi="Calibri" w:cs="Calibri"/>
-          <w:b/>
-          <w:sz w:val="24"/>
-          <w:szCs w:val="24"/>
-        </w:rPr>
-        <w:t>data(</w:t>
-      </w:r>
-      <w:proofErr w:type="gramEnd"/>
-      <w:r>
-        <w:rPr>
-          <w:rFonts w:ascii="Calibri" w:hAnsi="Calibri" w:cs="Calibri"/>
-          <w:b/>
-          <w:sz w:val="24"/>
-          <w:szCs w:val="24"/>
-        </w:rPr>
-        <w:t>)</w:t>
-      </w:r>
-      <w:r>
-        <w:rPr>
-          <w:rFonts w:ascii="Calibri" w:hAnsi="Calibri" w:cs="Calibri"/>
-          <w:bCs/>
-          <w:sz w:val="24"/>
-          <w:szCs w:val="24"/>
-        </w:rPr>
-        <w:t xml:space="preserve"> and </w:t>
-      </w:r>
-      <w:r>
-        <w:rPr>
-          <w:rFonts w:ascii="Calibri" w:hAnsi="Calibri" w:cs="Calibri"/>
-          <w:b/>
-          <w:sz w:val="24"/>
-          <w:szCs w:val="24"/>
-        </w:rPr>
-        <w:t>show_current_data(</w:t>
-      </w:r>
-      <w:r>
-        <w:rPr>
-          <w:rFonts w:ascii="Calibri" w:hAnsi="Calibri" w:cs="Calibri"/>
-          <w:bCs/>
-          <w:sz w:val="24"/>
-          <w:szCs w:val="24"/>
-        </w:rPr>
-        <w:t>list_of_product_objects</w:t>
-      </w:r>
-      <w:r>
-        <w:rPr>
-          <w:rFonts w:ascii="Calibri" w:hAnsi="Calibri" w:cs="Calibri"/>
-          <w:b/>
-          <w:sz w:val="24"/>
-          <w:szCs w:val="24"/>
-        </w:rPr>
-        <w:t>)</w:t>
-      </w:r>
-      <w:r>
-        <w:rPr>
-          <w:rFonts w:ascii="Calibri" w:hAnsi="Calibri" w:cs="Calibri"/>
-          <w:b/>
-          <w:sz w:val="24"/>
-          <w:szCs w:val="24"/>
-        </w:rPr>
-        <w:t xml:space="preserve"> </w:t>
-      </w:r>
-      <w:r>
-        <w:rPr>
-          <w:rFonts w:ascii="Calibri" w:hAnsi="Calibri" w:cs="Calibri"/>
-          <w:bCs/>
-          <w:sz w:val="24"/>
-          <w:szCs w:val="24"/>
-        </w:rPr>
-        <w:t xml:space="preserve">that operates with </w:t>
-      </w:r>
-      <w:r>
-        <w:rPr>
-          <w:rFonts w:ascii="Calibri" w:hAnsi="Calibri" w:cs="Calibri"/>
-          <w:bCs/>
-          <w:sz w:val="24"/>
-          <w:szCs w:val="24"/>
-        </w:rPr>
-        <w:t>objects of Product class:</w:t>
+        <w:t xml:space="preserve"> below:</w:t>
       </w:r>
     </w:p>
     <w:p>
@@ -1594,11 +1210,12 @@
         <w:rPr>
           <w:noProof/>
         </w:rPr>
+        <w:lastRenderedPageBreak/>
         <w:drawing>
-          <wp:inline distT="0" distB="0" distL="0" distR="0" wp14:anchorId="194C6070" wp14:editId="0BC32EE3">
-            <wp:extent cx="5257764" cy="2914650"/>
+          <wp:inline distT="0" distB="0" distL="0" distR="0" wp14:anchorId="54EF0428" wp14:editId="6DE3D102">
+            <wp:extent cx="5238643" cy="3933825"/>
             <wp:effectExtent l="0" t="0" r="635" b="0"/>
-            <wp:docPr id="5" name="Picture 5"/>
+            <wp:docPr id="3" name="Picture 3"/>
             <wp:cNvGraphicFramePr>
               <a:graphicFrameLocks xmlns:a="http://schemas.openxmlformats.org/drawingml/2006/main" noChangeAspect="1"/>
             </wp:cNvGraphicFramePr>
@@ -1618,7 +1235,7 @@
                   <pic:spPr>
                     <a:xfrm>
                       <a:off x="0" y="0"/>
-                      <a:ext cx="5286442" cy="2930548"/>
+                      <a:ext cx="5270707" cy="3957903"/>
                     </a:xfrm>
                     <a:prstGeom prst="rect">
                       <a:avLst/>
@@ -1647,63 +1264,173 @@
           <w:sz w:val="24"/>
           <w:szCs w:val="24"/>
         </w:rPr>
-        <w:t>Figure 4.</w:t>
-      </w:r>
-      <w:r>
-        <w:rPr>
-          <w:rFonts w:ascii="Calibri" w:hAnsi="Calibri" w:cs="Calibri"/>
-          <w:bCs/>
-          <w:sz w:val="24"/>
-          <w:szCs w:val="24"/>
-        </w:rPr>
-        <w:t xml:space="preserve"> Functions in IO class operate with objects of Product class.</w:t>
-      </w:r>
-    </w:p>
-    <w:p>
-      <w:pPr>
-        <w:rPr>
-          <w:rFonts w:ascii="Calibri" w:hAnsi="Calibri" w:cs="Calibri"/>
-          <w:bCs/>
-          <w:sz w:val="24"/>
-          <w:szCs w:val="24"/>
-        </w:rPr>
-      </w:pPr>
-      <w:r>
-        <w:rPr>
-          <w:rFonts w:ascii="Calibri" w:hAnsi="Calibri" w:cs="Calibri"/>
-          <w:bCs/>
-          <w:sz w:val="24"/>
-          <w:szCs w:val="24"/>
-        </w:rPr>
-        <w:lastRenderedPageBreak/>
-        <w:t xml:space="preserve">As soon I created all needed functions/methods for my classes, I used them to complete main body of the script. In </w:t>
-      </w:r>
-      <w:r>
-        <w:rPr>
-          <w:rFonts w:ascii="Calibri" w:hAnsi="Calibri" w:cs="Calibri"/>
-          <w:b/>
-          <w:sz w:val="24"/>
-          <w:szCs w:val="24"/>
-        </w:rPr>
-        <w:t>Figure 5.</w:t>
-      </w:r>
-      <w:r>
-        <w:rPr>
-          <w:rFonts w:ascii="Calibri" w:hAnsi="Calibri" w:cs="Calibri"/>
-          <w:bCs/>
-          <w:sz w:val="24"/>
-          <w:szCs w:val="24"/>
-        </w:rPr>
-        <w:t xml:space="preserve"> you can see the </w:t>
-      </w:r>
-      <w:r>
-        <w:rPr>
-          <w:rFonts w:ascii="Calibri" w:hAnsi="Calibri" w:cs="Calibri"/>
-          <w:bCs/>
-          <w:sz w:val="24"/>
-          <w:szCs w:val="24"/>
-        </w:rPr>
-        <w:t>final part of program:</w:t>
+        <w:t>Figure 3.</w:t>
+      </w:r>
+      <w:r>
+        <w:rPr>
+          <w:rFonts w:ascii="Calibri" w:hAnsi="Calibri" w:cs="Calibri"/>
+          <w:bCs/>
+          <w:sz w:val="24"/>
+          <w:szCs w:val="24"/>
+        </w:rPr>
+        <w:t xml:space="preserve"> Functions in FileProcessor class work with objects of Product class.</w:t>
+      </w:r>
+    </w:p>
+    <w:p>
+      <w:pPr>
+        <w:rPr>
+          <w:rFonts w:ascii="Calibri" w:hAnsi="Calibri" w:cs="Calibri"/>
+          <w:bCs/>
+          <w:sz w:val="24"/>
+          <w:szCs w:val="24"/>
+        </w:rPr>
+      </w:pPr>
+    </w:p>
+    <w:p>
+      <w:pPr>
+        <w:rPr>
+          <w:rFonts w:ascii="Calibri" w:hAnsi="Calibri" w:cs="Calibri"/>
+          <w:bCs/>
+          <w:sz w:val="24"/>
+          <w:szCs w:val="24"/>
+        </w:rPr>
+      </w:pPr>
+      <w:r>
+        <w:rPr>
+          <w:rFonts w:ascii="Calibri" w:hAnsi="Calibri" w:cs="Calibri"/>
+          <w:bCs/>
+          <w:sz w:val="24"/>
+          <w:szCs w:val="24"/>
+        </w:rPr>
+        <w:t xml:space="preserve">As you can see in </w:t>
+      </w:r>
+      <w:r>
+        <w:rPr>
+          <w:rFonts w:ascii="Calibri" w:hAnsi="Calibri" w:cs="Calibri"/>
+          <w:b/>
+          <w:sz w:val="24"/>
+          <w:szCs w:val="24"/>
+        </w:rPr>
+        <w:t>Figure 2.</w:t>
+      </w:r>
+      <w:r>
+        <w:rPr>
+          <w:rFonts w:ascii="Calibri" w:hAnsi="Calibri" w:cs="Calibri"/>
+          <w:bCs/>
+          <w:sz w:val="24"/>
+          <w:szCs w:val="24"/>
+        </w:rPr>
+        <w:t xml:space="preserve"> and </w:t>
+      </w:r>
+      <w:r>
+        <w:rPr>
+          <w:rFonts w:ascii="Calibri" w:hAnsi="Calibri" w:cs="Calibri"/>
+          <w:b/>
+          <w:sz w:val="24"/>
+          <w:szCs w:val="24"/>
+        </w:rPr>
+        <w:t>Figure 3.</w:t>
+      </w:r>
+      <w:r>
+        <w:rPr>
+          <w:rFonts w:ascii="Calibri" w:hAnsi="Calibri" w:cs="Calibri"/>
+          <w:bCs/>
+          <w:sz w:val="24"/>
+          <w:szCs w:val="24"/>
+        </w:rPr>
+        <w:t xml:space="preserve"> I used try-except blocks to handle errors to avoid execution abruptions. Also, I added functions to IO class to display Menu, get user choice and get user input. Please see Figure 4. to check functions </w:t>
+      </w:r>
+      <w:r>
+        <w:rPr>
+          <w:rFonts w:ascii="Calibri" w:hAnsi="Calibri" w:cs="Calibri"/>
+          <w:b/>
+          <w:sz w:val="24"/>
+          <w:szCs w:val="24"/>
+        </w:rPr>
+        <w:t>input_new_</w:t>
+      </w:r>
+      <w:proofErr w:type="gramStart"/>
+      <w:r>
+        <w:rPr>
+          <w:rFonts w:ascii="Calibri" w:hAnsi="Calibri" w:cs="Calibri"/>
+          <w:b/>
+          <w:sz w:val="24"/>
+          <w:szCs w:val="24"/>
+        </w:rPr>
+        <w:t>data(</w:t>
+      </w:r>
+      <w:proofErr w:type="gramEnd"/>
+      <w:r>
+        <w:rPr>
+          <w:rFonts w:ascii="Calibri" w:hAnsi="Calibri" w:cs="Calibri"/>
+          <w:b/>
+          <w:sz w:val="24"/>
+          <w:szCs w:val="24"/>
+        </w:rPr>
+        <w:t>)</w:t>
+      </w:r>
+      <w:r>
+        <w:rPr>
+          <w:rFonts w:ascii="Calibri" w:hAnsi="Calibri" w:cs="Calibri"/>
+          <w:bCs/>
+          <w:sz w:val="24"/>
+          <w:szCs w:val="24"/>
+        </w:rPr>
+        <w:t xml:space="preserve"> and </w:t>
+      </w:r>
+      <w:r>
+        <w:rPr>
+          <w:rFonts w:ascii="Calibri" w:hAnsi="Calibri" w:cs="Calibri"/>
+          <w:b/>
+          <w:sz w:val="24"/>
+          <w:szCs w:val="24"/>
+        </w:rPr>
+        <w:t>show_current_data(</w:t>
+      </w:r>
+      <w:r>
+        <w:rPr>
+          <w:rFonts w:ascii="Calibri" w:hAnsi="Calibri" w:cs="Calibri"/>
+          <w:bCs/>
+          <w:sz w:val="24"/>
+          <w:szCs w:val="24"/>
+        </w:rPr>
+        <w:t>list_of_product_objects</w:t>
+      </w:r>
+      <w:r>
+        <w:rPr>
+          <w:rFonts w:ascii="Calibri" w:hAnsi="Calibri" w:cs="Calibri"/>
+          <w:b/>
+          <w:sz w:val="24"/>
+          <w:szCs w:val="24"/>
+        </w:rPr>
+        <w:t>)</w:t>
+      </w:r>
+      <w:r>
+        <w:rPr>
+          <w:rFonts w:ascii="Calibri" w:hAnsi="Calibri" w:cs="Calibri"/>
+          <w:b/>
+          <w:sz w:val="24"/>
+          <w:szCs w:val="24"/>
+        </w:rPr>
+        <w:t xml:space="preserve"> </w:t>
+      </w:r>
+      <w:r>
+        <w:rPr>
+          <w:rFonts w:ascii="Calibri" w:hAnsi="Calibri" w:cs="Calibri"/>
+          <w:bCs/>
+          <w:sz w:val="24"/>
+          <w:szCs w:val="24"/>
+        </w:rPr>
+        <w:t xml:space="preserve">that operates with </w:t>
+      </w:r>
+      <w:r>
+        <w:rPr>
+          <w:rFonts w:ascii="Calibri" w:hAnsi="Calibri" w:cs="Calibri"/>
+          <w:bCs/>
+          <w:sz w:val="24"/>
+          <w:szCs w:val="24"/>
+        </w:rPr>
+        <w:t>objects of Product class:</w:t>
       </w:r>
     </w:p>
     <w:p>
@@ -1730,10 +1457,10 @@
           <w:noProof/>
         </w:rPr>
         <w:drawing>
-          <wp:inline distT="0" distB="0" distL="0" distR="0" wp14:anchorId="4EC8C123" wp14:editId="3AC4D83F">
-            <wp:extent cx="5267325" cy="4352859"/>
-            <wp:effectExtent l="0" t="0" r="0" b="0"/>
-            <wp:docPr id="6" name="Picture 6"/>
+          <wp:inline distT="0" distB="0" distL="0" distR="0" wp14:anchorId="194C6070" wp14:editId="0BC32EE3">
+            <wp:extent cx="5257764" cy="2914650"/>
+            <wp:effectExtent l="0" t="0" r="635" b="0"/>
+            <wp:docPr id="5" name="Picture 5"/>
             <wp:cNvGraphicFramePr>
               <a:graphicFrameLocks xmlns:a="http://schemas.openxmlformats.org/drawingml/2006/main" noChangeAspect="1"/>
             </wp:cNvGraphicFramePr>
@@ -1753,7 +1480,7 @@
                   <pic:spPr>
                     <a:xfrm>
                       <a:off x="0" y="0"/>
-                      <a:ext cx="5277665" cy="4361404"/>
+                      <a:ext cx="5286442" cy="2930548"/>
                     </a:xfrm>
                     <a:prstGeom prst="rect">
                       <a:avLst/>
@@ -1782,6 +1509,44 @@
           <w:sz w:val="24"/>
           <w:szCs w:val="24"/>
         </w:rPr>
+        <w:t>Figure 4.</w:t>
+      </w:r>
+      <w:r>
+        <w:rPr>
+          <w:rFonts w:ascii="Calibri" w:hAnsi="Calibri" w:cs="Calibri"/>
+          <w:bCs/>
+          <w:sz w:val="24"/>
+          <w:szCs w:val="24"/>
+        </w:rPr>
+        <w:t xml:space="preserve"> Functions in IO class operate with objects of Product class.</w:t>
+      </w:r>
+    </w:p>
+    <w:p>
+      <w:pPr>
+        <w:rPr>
+          <w:rFonts w:ascii="Calibri" w:hAnsi="Calibri" w:cs="Calibri"/>
+          <w:bCs/>
+          <w:sz w:val="24"/>
+          <w:szCs w:val="24"/>
+        </w:rPr>
+      </w:pPr>
+      <w:r>
+        <w:rPr>
+          <w:rFonts w:ascii="Calibri" w:hAnsi="Calibri" w:cs="Calibri"/>
+          <w:bCs/>
+          <w:sz w:val="24"/>
+          <w:szCs w:val="24"/>
+        </w:rPr>
+        <w:lastRenderedPageBreak/>
+        <w:t xml:space="preserve">As soon I created all needed functions/methods for my classes, I used them to complete main body of the script. In </w:t>
+      </w:r>
+      <w:r>
+        <w:rPr>
+          <w:rFonts w:ascii="Calibri" w:hAnsi="Calibri" w:cs="Calibri"/>
+          <w:b/>
+          <w:sz w:val="24"/>
+          <w:szCs w:val="24"/>
+        </w:rPr>
         <w:t>Figure 5.</w:t>
       </w:r>
       <w:r>
@@ -1791,208 +1556,17 @@
           <w:sz w:val="24"/>
           <w:szCs w:val="24"/>
         </w:rPr>
-        <w:t xml:space="preserve"> Main body of the script.</w:t>
-      </w:r>
-    </w:p>
-    <w:p>
-      <w:pPr>
-        <w:rPr>
-          <w:rFonts w:ascii="Calibri" w:hAnsi="Calibri" w:cs="Calibri"/>
-          <w:bCs/>
-          <w:sz w:val="24"/>
-          <w:szCs w:val="24"/>
-        </w:rPr>
-      </w:pPr>
-    </w:p>
-    <w:p>
-      <w:pPr>
-        <w:rPr>
-          <w:rFonts w:ascii="Calibri" w:hAnsi="Calibri" w:cs="Calibri"/>
-          <w:b/>
-          <w:sz w:val="28"/>
-          <w:szCs w:val="28"/>
-        </w:rPr>
-      </w:pPr>
-      <w:r>
-        <w:rPr>
-          <w:rFonts w:ascii="Calibri" w:hAnsi="Calibri" w:cs="Calibri"/>
-          <w:b/>
-          <w:sz w:val="28"/>
-          <w:szCs w:val="28"/>
-        </w:rPr>
-        <w:t>Tests of Python Script</w:t>
-      </w:r>
-      <w:r>
-        <w:rPr>
-          <w:rFonts w:ascii="Calibri" w:hAnsi="Calibri" w:cs="Calibri"/>
-          <w:b/>
-          <w:sz w:val="28"/>
-          <w:szCs w:val="28"/>
-        </w:rPr>
-        <w:t xml:space="preserve"> in PyCharm and CMD</w:t>
-      </w:r>
-    </w:p>
-    <w:p>
-      <w:pPr>
-        <w:rPr>
-          <w:rFonts w:ascii="Calibri" w:hAnsi="Calibri" w:cs="Calibri"/>
-          <w:bCs/>
-          <w:sz w:val="24"/>
-          <w:szCs w:val="24"/>
-        </w:rPr>
-      </w:pPr>
-    </w:p>
-    <w:p>
-      <w:pPr>
-        <w:rPr>
-          <w:rFonts w:ascii="Calibri" w:hAnsi="Calibri" w:cs="Calibri"/>
-          <w:bCs/>
-          <w:sz w:val="24"/>
-          <w:szCs w:val="24"/>
-        </w:rPr>
-      </w:pPr>
-      <w:r>
-        <w:rPr>
-          <w:rFonts w:ascii="Calibri" w:hAnsi="Calibri" w:cs="Calibri"/>
-          <w:bCs/>
-          <w:sz w:val="24"/>
-          <w:szCs w:val="24"/>
-        </w:rPr>
-        <w:t xml:space="preserve">Finally, my script has been created. Also, I created new empty text file </w:t>
-      </w:r>
-      <w:r>
-        <w:rPr>
-          <w:rFonts w:ascii="Calibri" w:hAnsi="Calibri" w:cs="Calibri"/>
-          <w:b/>
-          <w:sz w:val="24"/>
-          <w:szCs w:val="24"/>
-        </w:rPr>
-        <w:t>products.txt</w:t>
-      </w:r>
-      <w:r>
-        <w:rPr>
-          <w:rFonts w:ascii="Calibri" w:hAnsi="Calibri" w:cs="Calibri"/>
-          <w:bCs/>
-          <w:sz w:val="24"/>
-          <w:szCs w:val="24"/>
-        </w:rPr>
-        <w:t xml:space="preserve"> in </w:t>
-      </w:r>
-      <w:r>
-        <w:rPr>
-          <w:rFonts w:ascii="Calibri" w:hAnsi="Calibri" w:cs="Calibri"/>
-          <w:b/>
-          <w:sz w:val="24"/>
-          <w:szCs w:val="24"/>
-        </w:rPr>
-        <w:t>Assignment08</w:t>
-      </w:r>
-      <w:r>
-        <w:rPr>
-          <w:rFonts w:ascii="Calibri" w:hAnsi="Calibri" w:cs="Calibri"/>
-          <w:bCs/>
-          <w:sz w:val="24"/>
-          <w:szCs w:val="24"/>
-        </w:rPr>
-        <w:t xml:space="preserve"> folder and tested my program in PyCharm and Command line. Please see screenshots below to check how it works with empty file, adding new data and saving new data to text file. </w:t>
-      </w:r>
-    </w:p>
-    <w:p>
-      <w:pPr>
-        <w:rPr>
-          <w:rFonts w:ascii="Calibri" w:hAnsi="Calibri" w:cs="Calibri"/>
-          <w:bCs/>
-          <w:sz w:val="24"/>
-          <w:szCs w:val="24"/>
-        </w:rPr>
-      </w:pPr>
-      <w:r>
-        <w:rPr>
-          <w:rFonts w:ascii="Calibri" w:hAnsi="Calibri" w:cs="Calibri"/>
-          <w:bCs/>
-          <w:sz w:val="24"/>
-          <w:szCs w:val="24"/>
-        </w:rPr>
-        <w:t xml:space="preserve">In </w:t>
-      </w:r>
-      <w:r>
-        <w:rPr>
-          <w:rFonts w:ascii="Calibri" w:hAnsi="Calibri" w:cs="Calibri"/>
-          <w:b/>
-          <w:sz w:val="24"/>
-          <w:szCs w:val="24"/>
-        </w:rPr>
-        <w:t>Figure 6.</w:t>
-      </w:r>
-      <w:r>
-        <w:rPr>
-          <w:rFonts w:ascii="Calibri" w:hAnsi="Calibri" w:cs="Calibri"/>
-          <w:bCs/>
-          <w:sz w:val="24"/>
-          <w:szCs w:val="24"/>
-        </w:rPr>
-        <w:t xml:space="preserve"> I tested my code in PyCharm. I checked current data, added new product and saved it to the product.txt file. I tried to do some mistakes and got errors handled.</w:t>
-      </w:r>
-    </w:p>
-    <w:p>
-      <w:pPr>
-        <w:rPr>
-          <w:rFonts w:ascii="Calibri" w:hAnsi="Calibri" w:cs="Calibri"/>
-          <w:bCs/>
-          <w:sz w:val="24"/>
-          <w:szCs w:val="24"/>
-        </w:rPr>
-      </w:pPr>
-    </w:p>
-    <w:p>
-      <w:pPr>
-        <w:rPr>
-          <w:rFonts w:ascii="Calibri" w:hAnsi="Calibri" w:cs="Calibri"/>
-          <w:bCs/>
-          <w:sz w:val="24"/>
-          <w:szCs w:val="24"/>
-        </w:rPr>
-      </w:pPr>
-    </w:p>
-    <w:p>
-      <w:pPr>
-        <w:rPr>
-          <w:rFonts w:ascii="Calibri" w:hAnsi="Calibri" w:cs="Calibri"/>
-          <w:bCs/>
-          <w:sz w:val="24"/>
-          <w:szCs w:val="24"/>
-        </w:rPr>
-      </w:pPr>
-    </w:p>
-    <w:p>
-      <w:pPr>
-        <w:rPr>
-          <w:rFonts w:ascii="Calibri" w:hAnsi="Calibri" w:cs="Calibri"/>
-          <w:bCs/>
-          <w:sz w:val="24"/>
-          <w:szCs w:val="24"/>
-        </w:rPr>
-      </w:pPr>
-    </w:p>
-    <w:p>
-      <w:pPr>
-        <w:rPr>
-          <w:rFonts w:ascii="Calibri" w:hAnsi="Calibri" w:cs="Calibri"/>
-          <w:bCs/>
-          <w:sz w:val="24"/>
-          <w:szCs w:val="24"/>
-        </w:rPr>
-      </w:pPr>
-    </w:p>
-    <w:p>
-      <w:pPr>
-        <w:rPr>
-          <w:rFonts w:ascii="Calibri" w:hAnsi="Calibri" w:cs="Calibri"/>
-          <w:bCs/>
-          <w:sz w:val="24"/>
-          <w:szCs w:val="24"/>
-        </w:rPr>
-      </w:pPr>
+        <w:t xml:space="preserve"> you can see the </w:t>
+      </w:r>
+      <w:r>
+        <w:rPr>
+          <w:rFonts w:ascii="Calibri" w:hAnsi="Calibri" w:cs="Calibri"/>
+          <w:bCs/>
+          <w:sz w:val="24"/>
+          <w:szCs w:val="24"/>
+        </w:rPr>
+        <w:t>final part of program:</w:t>
+      </w:r>
     </w:p>
     <w:p>
       <w:pPr>
@@ -2017,12 +1591,11 @@
         <w:rPr>
           <w:noProof/>
         </w:rPr>
-        <w:lastRenderedPageBreak/>
         <w:drawing>
-          <wp:inline distT="0" distB="0" distL="0" distR="0" wp14:anchorId="3A3A49AC" wp14:editId="59361474">
-            <wp:extent cx="5512178" cy="5105400"/>
+          <wp:inline distT="0" distB="0" distL="0" distR="0" wp14:anchorId="4EC8C123" wp14:editId="3AC4D83F">
+            <wp:extent cx="5267325" cy="4352859"/>
             <wp:effectExtent l="0" t="0" r="0" b="0"/>
-            <wp:docPr id="7" name="Picture 7"/>
+            <wp:docPr id="6" name="Picture 6"/>
             <wp:cNvGraphicFramePr>
               <a:graphicFrameLocks xmlns:a="http://schemas.openxmlformats.org/drawingml/2006/main" noChangeAspect="1"/>
             </wp:cNvGraphicFramePr>
@@ -2042,7 +1615,7 @@
                   <pic:spPr>
                     <a:xfrm>
                       <a:off x="0" y="0"/>
-                      <a:ext cx="5527841" cy="5119907"/>
+                      <a:ext cx="5277665" cy="4361404"/>
                     </a:xfrm>
                     <a:prstGeom prst="rect">
                       <a:avLst/>
@@ -2071,6 +1644,146 @@
           <w:sz w:val="24"/>
           <w:szCs w:val="24"/>
         </w:rPr>
+        <w:t>Figure 5.</w:t>
+      </w:r>
+      <w:r>
+        <w:rPr>
+          <w:rFonts w:ascii="Calibri" w:hAnsi="Calibri" w:cs="Calibri"/>
+          <w:bCs/>
+          <w:sz w:val="24"/>
+          <w:szCs w:val="24"/>
+        </w:rPr>
+        <w:t xml:space="preserve"> Main body of the script.</w:t>
+      </w:r>
+    </w:p>
+    <w:p>
+      <w:pPr>
+        <w:rPr>
+          <w:rFonts w:ascii="Calibri" w:hAnsi="Calibri" w:cs="Calibri"/>
+          <w:bCs/>
+          <w:sz w:val="24"/>
+          <w:szCs w:val="24"/>
+        </w:rPr>
+      </w:pPr>
+    </w:p>
+    <w:p>
+      <w:pPr>
+        <w:rPr>
+          <w:rFonts w:ascii="Calibri" w:hAnsi="Calibri" w:cs="Calibri"/>
+          <w:b/>
+          <w:sz w:val="28"/>
+          <w:szCs w:val="28"/>
+        </w:rPr>
+      </w:pPr>
+      <w:r>
+        <w:rPr>
+          <w:rFonts w:ascii="Calibri" w:hAnsi="Calibri" w:cs="Calibri"/>
+          <w:b/>
+          <w:sz w:val="28"/>
+          <w:szCs w:val="28"/>
+        </w:rPr>
+        <w:t>Tests of Python Script</w:t>
+      </w:r>
+      <w:r>
+        <w:rPr>
+          <w:rFonts w:ascii="Calibri" w:hAnsi="Calibri" w:cs="Calibri"/>
+          <w:b/>
+          <w:sz w:val="28"/>
+          <w:szCs w:val="28"/>
+        </w:rPr>
+        <w:t xml:space="preserve"> in PyCharm and CMD</w:t>
+      </w:r>
+    </w:p>
+    <w:p>
+      <w:pPr>
+        <w:rPr>
+          <w:rFonts w:ascii="Calibri" w:hAnsi="Calibri" w:cs="Calibri"/>
+          <w:bCs/>
+          <w:sz w:val="24"/>
+          <w:szCs w:val="24"/>
+        </w:rPr>
+      </w:pPr>
+    </w:p>
+    <w:p>
+      <w:pPr>
+        <w:rPr>
+          <w:rFonts w:ascii="Calibri" w:hAnsi="Calibri" w:cs="Calibri"/>
+          <w:bCs/>
+          <w:sz w:val="24"/>
+          <w:szCs w:val="24"/>
+        </w:rPr>
+      </w:pPr>
+      <w:r>
+        <w:rPr>
+          <w:rFonts w:ascii="Calibri" w:hAnsi="Calibri" w:cs="Calibri"/>
+          <w:bCs/>
+          <w:sz w:val="24"/>
+          <w:szCs w:val="24"/>
+        </w:rPr>
+        <w:t xml:space="preserve">Finally, my script has been created. Also, I created new empty text file </w:t>
+      </w:r>
+      <w:r>
+        <w:rPr>
+          <w:rFonts w:ascii="Calibri" w:hAnsi="Calibri" w:cs="Calibri"/>
+          <w:b/>
+          <w:sz w:val="24"/>
+          <w:szCs w:val="24"/>
+        </w:rPr>
+        <w:t>products.txt</w:t>
+      </w:r>
+      <w:r>
+        <w:rPr>
+          <w:rFonts w:ascii="Calibri" w:hAnsi="Calibri" w:cs="Calibri"/>
+          <w:bCs/>
+          <w:sz w:val="24"/>
+          <w:szCs w:val="24"/>
+        </w:rPr>
+        <w:t xml:space="preserve"> in </w:t>
+      </w:r>
+      <w:r>
+        <w:rPr>
+          <w:rFonts w:ascii="Calibri" w:hAnsi="Calibri" w:cs="Calibri"/>
+          <w:b/>
+          <w:sz w:val="24"/>
+          <w:szCs w:val="24"/>
+        </w:rPr>
+        <w:t>Assignment08</w:t>
+      </w:r>
+      <w:r>
+        <w:rPr>
+          <w:rFonts w:ascii="Calibri" w:hAnsi="Calibri" w:cs="Calibri"/>
+          <w:bCs/>
+          <w:sz w:val="24"/>
+          <w:szCs w:val="24"/>
+        </w:rPr>
+        <w:t xml:space="preserve"> folder and tested my program in PyCharm and Command line. Please see screenshots below to check how it works with empty file, adding new data and saving new data to text file. </w:t>
+      </w:r>
+    </w:p>
+    <w:p>
+      <w:pPr>
+        <w:rPr>
+          <w:rFonts w:ascii="Calibri" w:hAnsi="Calibri" w:cs="Calibri"/>
+          <w:bCs/>
+          <w:sz w:val="24"/>
+          <w:szCs w:val="24"/>
+        </w:rPr>
+      </w:pPr>
+      <w:r>
+        <w:rPr>
+          <w:rFonts w:ascii="Calibri" w:hAnsi="Calibri" w:cs="Calibri"/>
+          <w:bCs/>
+          <w:sz w:val="24"/>
+          <w:szCs w:val="24"/>
+        </w:rPr>
+        <w:t xml:space="preserve">In </w:t>
+      </w:r>
+      <w:r>
+        <w:rPr>
+          <w:rFonts w:ascii="Calibri" w:hAnsi="Calibri" w:cs="Calibri"/>
+          <w:b/>
+          <w:sz w:val="24"/>
+          <w:szCs w:val="24"/>
+        </w:rPr>
         <w:t>Figure 6.</w:t>
       </w:r>
       <w:r>
@@ -2080,55 +1793,68 @@
           <w:sz w:val="24"/>
           <w:szCs w:val="24"/>
         </w:rPr>
-        <w:t xml:space="preserve"> Successful test of code in PyCharm.</w:t>
-      </w:r>
-    </w:p>
-    <w:p>
-      <w:pPr>
-        <w:rPr>
-          <w:rFonts w:ascii="Calibri" w:hAnsi="Calibri" w:cs="Calibri"/>
-          <w:bCs/>
-          <w:sz w:val="24"/>
-          <w:szCs w:val="24"/>
-        </w:rPr>
-      </w:pPr>
-    </w:p>
-    <w:p>
-      <w:pPr>
-        <w:rPr>
-          <w:rFonts w:ascii="Calibri" w:hAnsi="Calibri" w:cs="Calibri"/>
-          <w:bCs/>
-          <w:sz w:val="24"/>
-          <w:szCs w:val="24"/>
-        </w:rPr>
-      </w:pPr>
-      <w:r>
-        <w:rPr>
-          <w:rFonts w:ascii="Calibri" w:hAnsi="Calibri" w:cs="Calibri"/>
-          <w:bCs/>
-          <w:sz w:val="24"/>
-          <w:szCs w:val="24"/>
-        </w:rPr>
-        <w:t xml:space="preserve">In </w:t>
-      </w:r>
-      <w:r>
-        <w:rPr>
-          <w:rFonts w:ascii="Calibri" w:hAnsi="Calibri" w:cs="Calibri"/>
-          <w:b/>
-          <w:sz w:val="24"/>
-          <w:szCs w:val="24"/>
-        </w:rPr>
-        <w:t>Figure 7.</w:t>
-      </w:r>
-      <w:r>
-        <w:rPr>
-          <w:rFonts w:ascii="Calibri" w:hAnsi="Calibri" w:cs="Calibri"/>
-          <w:bCs/>
-          <w:sz w:val="24"/>
-          <w:szCs w:val="24"/>
-        </w:rPr>
-        <w:t xml:space="preserve"> please check the data in text file after my test in PyCharm:</w:t>
-      </w:r>
+        <w:t xml:space="preserve"> I tested my code in PyCharm. I checked current data, added new product and saved it to the product.txt file. I tried to do some mistakes and got errors handled.</w:t>
+      </w:r>
+    </w:p>
+    <w:p>
+      <w:pPr>
+        <w:rPr>
+          <w:rFonts w:ascii="Calibri" w:hAnsi="Calibri" w:cs="Calibri"/>
+          <w:bCs/>
+          <w:sz w:val="24"/>
+          <w:szCs w:val="24"/>
+        </w:rPr>
+      </w:pPr>
+    </w:p>
+    <w:p>
+      <w:pPr>
+        <w:rPr>
+          <w:rFonts w:ascii="Calibri" w:hAnsi="Calibri" w:cs="Calibri"/>
+          <w:bCs/>
+          <w:sz w:val="24"/>
+          <w:szCs w:val="24"/>
+        </w:rPr>
+      </w:pPr>
+    </w:p>
+    <w:p>
+      <w:pPr>
+        <w:rPr>
+          <w:rFonts w:ascii="Calibri" w:hAnsi="Calibri" w:cs="Calibri"/>
+          <w:bCs/>
+          <w:sz w:val="24"/>
+          <w:szCs w:val="24"/>
+        </w:rPr>
+      </w:pPr>
+    </w:p>
+    <w:p>
+      <w:pPr>
+        <w:rPr>
+          <w:rFonts w:ascii="Calibri" w:hAnsi="Calibri" w:cs="Calibri"/>
+          <w:bCs/>
+          <w:sz w:val="24"/>
+          <w:szCs w:val="24"/>
+        </w:rPr>
+      </w:pPr>
+    </w:p>
+    <w:p>
+      <w:pPr>
+        <w:rPr>
+          <w:rFonts w:ascii="Calibri" w:hAnsi="Calibri" w:cs="Calibri"/>
+          <w:bCs/>
+          <w:sz w:val="24"/>
+          <w:szCs w:val="24"/>
+        </w:rPr>
+      </w:pPr>
+    </w:p>
+    <w:p>
+      <w:pPr>
+        <w:rPr>
+          <w:rFonts w:ascii="Calibri" w:hAnsi="Calibri" w:cs="Calibri"/>
+          <w:bCs/>
+          <w:sz w:val="24"/>
+          <w:szCs w:val="24"/>
+        </w:rPr>
+      </w:pPr>
     </w:p>
     <w:p>
       <w:pPr>
@@ -2153,11 +1879,12 @@
         <w:rPr>
           <w:noProof/>
         </w:rPr>
+        <w:lastRenderedPageBreak/>
         <w:drawing>
-          <wp:inline distT="0" distB="0" distL="0" distR="0" wp14:anchorId="6FC71134" wp14:editId="42EBE5BC">
-            <wp:extent cx="3771900" cy="1657350"/>
+          <wp:inline distT="0" distB="0" distL="0" distR="0" wp14:anchorId="3A3A49AC" wp14:editId="59361474">
+            <wp:extent cx="5512178" cy="5105400"/>
             <wp:effectExtent l="0" t="0" r="0" b="0"/>
-            <wp:docPr id="8" name="Picture 8"/>
+            <wp:docPr id="7" name="Picture 7"/>
             <wp:cNvGraphicFramePr>
               <a:graphicFrameLocks xmlns:a="http://schemas.openxmlformats.org/drawingml/2006/main" noChangeAspect="1"/>
             </wp:cNvGraphicFramePr>
@@ -2177,7 +1904,7 @@
                   <pic:spPr>
                     <a:xfrm>
                       <a:off x="0" y="0"/>
-                      <a:ext cx="3771900" cy="1657350"/>
+                      <a:ext cx="5527841" cy="5119907"/>
                     </a:xfrm>
                     <a:prstGeom prst="rect">
                       <a:avLst/>
@@ -2206,6 +1933,53 @@
           <w:sz w:val="24"/>
           <w:szCs w:val="24"/>
         </w:rPr>
+        <w:t>Figure 6.</w:t>
+      </w:r>
+      <w:r>
+        <w:rPr>
+          <w:rFonts w:ascii="Calibri" w:hAnsi="Calibri" w:cs="Calibri"/>
+          <w:bCs/>
+          <w:sz w:val="24"/>
+          <w:szCs w:val="24"/>
+        </w:rPr>
+        <w:t xml:space="preserve"> Successful test of code in PyCharm.</w:t>
+      </w:r>
+    </w:p>
+    <w:p>
+      <w:pPr>
+        <w:rPr>
+          <w:rFonts w:ascii="Calibri" w:hAnsi="Calibri" w:cs="Calibri"/>
+          <w:bCs/>
+          <w:sz w:val="24"/>
+          <w:szCs w:val="24"/>
+        </w:rPr>
+      </w:pPr>
+    </w:p>
+    <w:p>
+      <w:pPr>
+        <w:rPr>
+          <w:rFonts w:ascii="Calibri" w:hAnsi="Calibri" w:cs="Calibri"/>
+          <w:bCs/>
+          <w:sz w:val="24"/>
+          <w:szCs w:val="24"/>
+        </w:rPr>
+      </w:pPr>
+      <w:r>
+        <w:rPr>
+          <w:rFonts w:ascii="Calibri" w:hAnsi="Calibri" w:cs="Calibri"/>
+          <w:bCs/>
+          <w:sz w:val="24"/>
+          <w:szCs w:val="24"/>
+        </w:rPr>
+        <w:t xml:space="preserve">In </w:t>
+      </w:r>
+      <w:r>
+        <w:rPr>
+          <w:rFonts w:ascii="Calibri" w:hAnsi="Calibri" w:cs="Calibri"/>
+          <w:b/>
+          <w:sz w:val="24"/>
+          <w:szCs w:val="24"/>
+        </w:rPr>
         <w:t>Figure 7.</w:t>
       </w:r>
       <w:r>
@@ -2215,93 +1989,7 @@
           <w:sz w:val="24"/>
           <w:szCs w:val="24"/>
         </w:rPr>
-        <w:t xml:space="preserve"> Data has been saved to the file </w:t>
-      </w:r>
-      <w:r>
-        <w:rPr>
-          <w:rFonts w:ascii="Calibri" w:hAnsi="Calibri" w:cs="Calibri"/>
-          <w:b/>
-          <w:sz w:val="24"/>
-          <w:szCs w:val="24"/>
-        </w:rPr>
-        <w:t>products.txt</w:t>
-      </w:r>
-      <w:r>
-        <w:rPr>
-          <w:rFonts w:ascii="Calibri" w:hAnsi="Calibri" w:cs="Calibri"/>
-          <w:bCs/>
-          <w:sz w:val="24"/>
-          <w:szCs w:val="24"/>
-        </w:rPr>
-        <w:t>.</w:t>
-      </w:r>
-    </w:p>
-    <w:p>
-      <w:pPr>
-        <w:rPr>
-          <w:rFonts w:ascii="Calibri" w:hAnsi="Calibri" w:cs="Calibri"/>
-          <w:bCs/>
-          <w:sz w:val="24"/>
-          <w:szCs w:val="24"/>
-        </w:rPr>
-      </w:pPr>
-    </w:p>
-    <w:p>
-      <w:pPr>
-        <w:rPr>
-          <w:rFonts w:ascii="Calibri" w:hAnsi="Calibri" w:cs="Calibri"/>
-          <w:bCs/>
-          <w:sz w:val="24"/>
-          <w:szCs w:val="24"/>
-        </w:rPr>
-      </w:pPr>
-    </w:p>
-    <w:p>
-      <w:pPr>
-        <w:rPr>
-          <w:rFonts w:ascii="Calibri" w:hAnsi="Calibri" w:cs="Calibri"/>
-          <w:bCs/>
-          <w:sz w:val="24"/>
-          <w:szCs w:val="24"/>
-        </w:rPr>
-      </w:pPr>
-    </w:p>
-    <w:p>
-      <w:pPr>
-        <w:rPr>
-          <w:rFonts w:ascii="Calibri" w:hAnsi="Calibri" w:cs="Calibri"/>
-          <w:bCs/>
-          <w:sz w:val="24"/>
-          <w:szCs w:val="24"/>
-        </w:rPr>
-      </w:pPr>
-      <w:r>
-        <w:rPr>
-          <w:rFonts w:ascii="Calibri" w:hAnsi="Calibri" w:cs="Calibri"/>
-          <w:bCs/>
-          <w:sz w:val="24"/>
-          <w:szCs w:val="24"/>
-        </w:rPr>
-        <w:lastRenderedPageBreak/>
-        <w:t xml:space="preserve">In </w:t>
-      </w:r>
-      <w:r>
-        <w:rPr>
-          <w:rFonts w:ascii="Calibri" w:hAnsi="Calibri" w:cs="Calibri"/>
-          <w:b/>
-          <w:sz w:val="24"/>
-          <w:szCs w:val="24"/>
-        </w:rPr>
-        <w:t>Figure 8.</w:t>
-      </w:r>
-      <w:r>
-        <w:rPr>
-          <w:rFonts w:ascii="Calibri" w:hAnsi="Calibri" w:cs="Calibri"/>
-          <w:bCs/>
-          <w:sz w:val="24"/>
-          <w:szCs w:val="24"/>
-        </w:rPr>
-        <w:t xml:space="preserve"> you can see my test of script in CMD environment. I also checked current data, added new and saved it to my file.</w:t>
+        <w:t xml:space="preserve"> please check the data in text file after my test in PyCharm:</w:t>
       </w:r>
     </w:p>
     <w:p>
@@ -2328,10 +2016,10 @@
           <w:noProof/>
         </w:rPr>
         <w:drawing>
-          <wp:inline distT="0" distB="0" distL="0" distR="0" wp14:anchorId="33D6AD82" wp14:editId="187DDBA9">
-            <wp:extent cx="6858000" cy="7310120"/>
-            <wp:effectExtent l="0" t="0" r="0" b="5080"/>
-            <wp:docPr id="9" name="Picture 9"/>
+          <wp:inline distT="0" distB="0" distL="0" distR="0" wp14:anchorId="6FC71134" wp14:editId="42EBE5BC">
+            <wp:extent cx="3771900" cy="1657350"/>
+            <wp:effectExtent l="0" t="0" r="0" b="0"/>
+            <wp:docPr id="8" name="Picture 8"/>
             <wp:cNvGraphicFramePr>
               <a:graphicFrameLocks xmlns:a="http://schemas.openxmlformats.org/drawingml/2006/main" noChangeAspect="1"/>
             </wp:cNvGraphicFramePr>
@@ -2351,7 +2039,7 @@
                   <pic:spPr>
                     <a:xfrm>
                       <a:off x="0" y="0"/>
-                      <a:ext cx="6858000" cy="7310120"/>
+                      <a:ext cx="3771900" cy="1657350"/>
                     </a:xfrm>
                     <a:prstGeom prst="rect">
                       <a:avLst/>
@@ -2380,6 +2068,92 @@
           <w:sz w:val="24"/>
           <w:szCs w:val="24"/>
         </w:rPr>
+        <w:t>Figure 7.</w:t>
+      </w:r>
+      <w:r>
+        <w:rPr>
+          <w:rFonts w:ascii="Calibri" w:hAnsi="Calibri" w:cs="Calibri"/>
+          <w:bCs/>
+          <w:sz w:val="24"/>
+          <w:szCs w:val="24"/>
+        </w:rPr>
+        <w:t xml:space="preserve"> Data has been saved to the file </w:t>
+      </w:r>
+      <w:r>
+        <w:rPr>
+          <w:rFonts w:ascii="Calibri" w:hAnsi="Calibri" w:cs="Calibri"/>
+          <w:b/>
+          <w:sz w:val="24"/>
+          <w:szCs w:val="24"/>
+        </w:rPr>
+        <w:t>products.txt</w:t>
+      </w:r>
+      <w:r>
+        <w:rPr>
+          <w:rFonts w:ascii="Calibri" w:hAnsi="Calibri" w:cs="Calibri"/>
+          <w:bCs/>
+          <w:sz w:val="24"/>
+          <w:szCs w:val="24"/>
+        </w:rPr>
+        <w:t>.</w:t>
+      </w:r>
+    </w:p>
+    <w:p>
+      <w:pPr>
+        <w:rPr>
+          <w:rFonts w:ascii="Calibri" w:hAnsi="Calibri" w:cs="Calibri"/>
+          <w:bCs/>
+          <w:sz w:val="24"/>
+          <w:szCs w:val="24"/>
+        </w:rPr>
+      </w:pPr>
+    </w:p>
+    <w:p>
+      <w:pPr>
+        <w:rPr>
+          <w:rFonts w:ascii="Calibri" w:hAnsi="Calibri" w:cs="Calibri"/>
+          <w:bCs/>
+          <w:sz w:val="24"/>
+          <w:szCs w:val="24"/>
+        </w:rPr>
+      </w:pPr>
+    </w:p>
+    <w:p>
+      <w:pPr>
+        <w:rPr>
+          <w:rFonts w:ascii="Calibri" w:hAnsi="Calibri" w:cs="Calibri"/>
+          <w:bCs/>
+          <w:sz w:val="24"/>
+          <w:szCs w:val="24"/>
+        </w:rPr>
+      </w:pPr>
+    </w:p>
+    <w:p>
+      <w:pPr>
+        <w:rPr>
+          <w:rFonts w:ascii="Calibri" w:hAnsi="Calibri" w:cs="Calibri"/>
+          <w:bCs/>
+          <w:sz w:val="24"/>
+          <w:szCs w:val="24"/>
+        </w:rPr>
+      </w:pPr>
+      <w:r>
+        <w:rPr>
+          <w:rFonts w:ascii="Calibri" w:hAnsi="Calibri" w:cs="Calibri"/>
+          <w:bCs/>
+          <w:sz w:val="24"/>
+          <w:szCs w:val="24"/>
+        </w:rPr>
+        <w:lastRenderedPageBreak/>
+        <w:t xml:space="preserve">In </w:t>
+      </w:r>
+      <w:r>
+        <w:rPr>
+          <w:rFonts w:ascii="Calibri" w:hAnsi="Calibri" w:cs="Calibri"/>
+          <w:b/>
+          <w:sz w:val="24"/>
+          <w:szCs w:val="24"/>
+        </w:rPr>
         <w:t>Figure 8.</w:t>
       </w:r>
       <w:r>
@@ -2389,65 +2163,7 @@
           <w:sz w:val="24"/>
           <w:szCs w:val="24"/>
         </w:rPr>
-        <w:t xml:space="preserve"> Successful test of script in Command Line.</w:t>
-      </w:r>
-    </w:p>
-    <w:p>
-      <w:pPr>
-        <w:rPr>
-          <w:rFonts w:ascii="Calibri" w:hAnsi="Calibri" w:cs="Calibri"/>
-          <w:bCs/>
-          <w:sz w:val="24"/>
-          <w:szCs w:val="24"/>
-        </w:rPr>
-      </w:pPr>
-    </w:p>
-    <w:p>
-      <w:pPr>
-        <w:rPr>
-          <w:rFonts w:ascii="Calibri" w:hAnsi="Calibri" w:cs="Calibri"/>
-          <w:bCs/>
-          <w:sz w:val="24"/>
-          <w:szCs w:val="24"/>
-        </w:rPr>
-      </w:pPr>
-    </w:p>
-    <w:p>
-      <w:pPr>
-        <w:rPr>
-          <w:rFonts w:ascii="Calibri" w:hAnsi="Calibri" w:cs="Calibri"/>
-          <w:bCs/>
-          <w:sz w:val="24"/>
-          <w:szCs w:val="24"/>
-        </w:rPr>
-      </w:pPr>
-      <w:r>
-        <w:rPr>
-          <w:rFonts w:ascii="Calibri" w:hAnsi="Calibri" w:cs="Calibri"/>
-          <w:bCs/>
-          <w:sz w:val="24"/>
-          <w:szCs w:val="24"/>
-        </w:rPr>
-        <w:lastRenderedPageBreak/>
-        <w:t xml:space="preserve">After the script has been tested in CMD, I got new data added to product.txt file. Please see </w:t>
-      </w:r>
-      <w:r>
-        <w:rPr>
-          <w:rFonts w:ascii="Calibri" w:hAnsi="Calibri" w:cs="Calibri"/>
-          <w:b/>
-          <w:sz w:val="24"/>
-          <w:szCs w:val="24"/>
-        </w:rPr>
-        <w:t>Figure 9.</w:t>
-      </w:r>
-      <w:r>
-        <w:rPr>
-          <w:rFonts w:ascii="Calibri" w:hAnsi="Calibri" w:cs="Calibri"/>
-          <w:bCs/>
-          <w:sz w:val="24"/>
-          <w:szCs w:val="24"/>
-        </w:rPr>
-        <w:t xml:space="preserve"> below:</w:t>
+        <w:t xml:space="preserve"> you can see my test of script in CMD environment. I also checked current data, added new and saved it to my file.</w:t>
       </w:r>
     </w:p>
     <w:p>
@@ -2474,10 +2190,10 @@
           <w:noProof/>
         </w:rPr>
         <w:drawing>
-          <wp:inline distT="0" distB="0" distL="0" distR="0" wp14:anchorId="550C96B4" wp14:editId="5EFE5892">
-            <wp:extent cx="6076950" cy="1714500"/>
-            <wp:effectExtent l="0" t="0" r="0" b="0"/>
-            <wp:docPr id="10" name="Picture 10"/>
+          <wp:inline distT="0" distB="0" distL="0" distR="0" wp14:anchorId="33D6AD82" wp14:editId="187DDBA9">
+            <wp:extent cx="6858000" cy="7310120"/>
+            <wp:effectExtent l="0" t="0" r="0" b="5080"/>
+            <wp:docPr id="9" name="Picture 9"/>
             <wp:cNvGraphicFramePr>
               <a:graphicFrameLocks xmlns:a="http://schemas.openxmlformats.org/drawingml/2006/main" noChangeAspect="1"/>
             </wp:cNvGraphicFramePr>
@@ -2497,6 +2213,152 @@
                   <pic:spPr>
                     <a:xfrm>
                       <a:off x="0" y="0"/>
+                      <a:ext cx="6858000" cy="7310120"/>
+                    </a:xfrm>
+                    <a:prstGeom prst="rect">
+                      <a:avLst/>
+                    </a:prstGeom>
+                  </pic:spPr>
+                </pic:pic>
+              </a:graphicData>
+            </a:graphic>
+          </wp:inline>
+        </w:drawing>
+      </w:r>
+    </w:p>
+    <w:p>
+      <w:pPr>
+        <w:rPr>
+          <w:rFonts w:ascii="Calibri" w:hAnsi="Calibri" w:cs="Calibri"/>
+          <w:bCs/>
+          <w:sz w:val="24"/>
+          <w:szCs w:val="24"/>
+        </w:rPr>
+      </w:pPr>
+      <w:r>
+        <w:rPr>
+          <w:rFonts w:ascii="Calibri" w:hAnsi="Calibri" w:cs="Calibri"/>
+          <w:b/>
+          <w:sz w:val="24"/>
+          <w:szCs w:val="24"/>
+        </w:rPr>
+        <w:t>Figure 8.</w:t>
+      </w:r>
+      <w:r>
+        <w:rPr>
+          <w:rFonts w:ascii="Calibri" w:hAnsi="Calibri" w:cs="Calibri"/>
+          <w:bCs/>
+          <w:sz w:val="24"/>
+          <w:szCs w:val="24"/>
+        </w:rPr>
+        <w:t xml:space="preserve"> Successful test of script in Command Line.</w:t>
+      </w:r>
+    </w:p>
+    <w:p>
+      <w:pPr>
+        <w:rPr>
+          <w:rFonts w:ascii="Calibri" w:hAnsi="Calibri" w:cs="Calibri"/>
+          <w:bCs/>
+          <w:sz w:val="24"/>
+          <w:szCs w:val="24"/>
+        </w:rPr>
+      </w:pPr>
+    </w:p>
+    <w:p>
+      <w:pPr>
+        <w:rPr>
+          <w:rFonts w:ascii="Calibri" w:hAnsi="Calibri" w:cs="Calibri"/>
+          <w:bCs/>
+          <w:sz w:val="24"/>
+          <w:szCs w:val="24"/>
+        </w:rPr>
+      </w:pPr>
+    </w:p>
+    <w:p>
+      <w:pPr>
+        <w:rPr>
+          <w:rFonts w:ascii="Calibri" w:hAnsi="Calibri" w:cs="Calibri"/>
+          <w:bCs/>
+          <w:sz w:val="24"/>
+          <w:szCs w:val="24"/>
+        </w:rPr>
+      </w:pPr>
+      <w:r>
+        <w:rPr>
+          <w:rFonts w:ascii="Calibri" w:hAnsi="Calibri" w:cs="Calibri"/>
+          <w:bCs/>
+          <w:sz w:val="24"/>
+          <w:szCs w:val="24"/>
+        </w:rPr>
+        <w:lastRenderedPageBreak/>
+        <w:t xml:space="preserve">After the script has been tested in CMD, I got new data added to product.txt file. Please see </w:t>
+      </w:r>
+      <w:r>
+        <w:rPr>
+          <w:rFonts w:ascii="Calibri" w:hAnsi="Calibri" w:cs="Calibri"/>
+          <w:b/>
+          <w:sz w:val="24"/>
+          <w:szCs w:val="24"/>
+        </w:rPr>
+        <w:t>Figure 9.</w:t>
+      </w:r>
+      <w:r>
+        <w:rPr>
+          <w:rFonts w:ascii="Calibri" w:hAnsi="Calibri" w:cs="Calibri"/>
+          <w:bCs/>
+          <w:sz w:val="24"/>
+          <w:szCs w:val="24"/>
+        </w:rPr>
+        <w:t xml:space="preserve"> below:</w:t>
+      </w:r>
+    </w:p>
+    <w:p>
+      <w:pPr>
+        <w:rPr>
+          <w:rFonts w:ascii="Calibri" w:hAnsi="Calibri" w:cs="Calibri"/>
+          <w:bCs/>
+          <w:sz w:val="24"/>
+          <w:szCs w:val="24"/>
+        </w:rPr>
+      </w:pPr>
+    </w:p>
+    <w:p>
+      <w:pPr>
+        <w:rPr>
+          <w:rFonts w:ascii="Calibri" w:hAnsi="Calibri" w:cs="Calibri"/>
+          <w:bCs/>
+          <w:sz w:val="24"/>
+          <w:szCs w:val="24"/>
+        </w:rPr>
+      </w:pPr>
+      <w:r>
+        <w:rPr>
+          <w:noProof/>
+        </w:rPr>
+        <w:drawing>
+          <wp:inline distT="0" distB="0" distL="0" distR="0" wp14:anchorId="550C96B4" wp14:editId="5EFE5892">
+            <wp:extent cx="6076950" cy="1714500"/>
+            <wp:effectExtent l="0" t="0" r="0" b="0"/>
+            <wp:docPr id="10" name="Picture 10"/>
+            <wp:cNvGraphicFramePr>
+              <a:graphicFrameLocks xmlns:a="http://schemas.openxmlformats.org/drawingml/2006/main" noChangeAspect="1"/>
+            </wp:cNvGraphicFramePr>
+            <a:graphic xmlns:a="http://schemas.openxmlformats.org/drawingml/2006/main">
+              <a:graphicData uri="http://schemas.openxmlformats.org/drawingml/2006/picture">
+                <pic:pic xmlns:pic="http://schemas.openxmlformats.org/drawingml/2006/picture">
+                  <pic:nvPicPr>
+                    <pic:cNvPr id="1" name=""/>
+                    <pic:cNvPicPr/>
+                  </pic:nvPicPr>
+                  <pic:blipFill>
+                    <a:blip r:embed="rId16"/>
+                    <a:stretch>
+                      <a:fillRect/>
+                    </a:stretch>
+                  </pic:blipFill>
+                  <pic:spPr>
+                    <a:xfrm>
+                      <a:off x="0" y="0"/>
                       <a:ext cx="6076950" cy="1714500"/>
                     </a:xfrm>
                     <a:prstGeom prst="rect">
@@ -2794,14 +2656,12 @@
         </w:rPr>
         <w:t xml:space="preserve"> via GitHub desktop application on my GitHub page and added documents there (external link: </w:t>
       </w:r>
-      <w:hyperlink r:id="rId16" w:history="1">
+      <w:hyperlink r:id="rId17" w:history="1">
         <w:r>
           <w:rPr>
             <w:rStyle w:val="Hyperlink"/>
-            <w:rFonts w:ascii="Helvetica" w:hAnsi="Helvetica" w:cs="Helvetica"/>
-            <w:shd w:val="clear" w:color="auto" w:fill="FFFFFF"/>
           </w:rPr>
-          <w:t>https://kgolenk.github.io/IntroToProg-Python-Mod08/</w:t>
+          <w:t>https://github.com/kgolenk/IntroToProg-Python-Mod08</w:t>
         </w:r>
       </w:hyperlink>
       <w:r>
@@ -2813,31 +2673,31 @@
         </w:rPr>
         <w:t>)</w:t>
       </w:r>
-      <w:bookmarkStart w:id="1" w:name="_GoBack"/>
-      <w:bookmarkEnd w:id="1"/>
-    </w:p>
-    <w:p>
-      <w:pPr>
-        <w:rPr>
-          <w:rFonts w:ascii="Calibri" w:hAnsi="Calibri" w:cs="Calibri"/>
-          <w:bCs/>
-          <w:sz w:val="24"/>
-          <w:szCs w:val="24"/>
-        </w:rPr>
-      </w:pPr>
-    </w:p>
-    <w:p>
-      <w:pPr>
-        <w:rPr>
-          <w:rFonts w:ascii="Calibri" w:hAnsi="Calibri" w:cs="Calibri"/>
-          <w:bCs/>
-          <w:sz w:val="24"/>
-          <w:szCs w:val="24"/>
-        </w:rPr>
-      </w:pPr>
+    </w:p>
+    <w:p>
+      <w:pPr>
+        <w:rPr>
+          <w:rFonts w:ascii="Calibri" w:hAnsi="Calibri" w:cs="Calibri"/>
+          <w:bCs/>
+          <w:sz w:val="24"/>
+          <w:szCs w:val="24"/>
+        </w:rPr>
+      </w:pPr>
+    </w:p>
+    <w:p>
+      <w:pPr>
+        <w:rPr>
+          <w:rFonts w:ascii="Calibri" w:hAnsi="Calibri" w:cs="Calibri"/>
+          <w:bCs/>
+          <w:sz w:val="24"/>
+          <w:szCs w:val="24"/>
+        </w:rPr>
+      </w:pPr>
+      <w:bookmarkStart w:id="0" w:name="_GoBack"/>
+      <w:bookmarkEnd w:id="0"/>
     </w:p>
     <w:sectPr>
-      <w:footerReference w:type="default" r:id="rId17"/>
+      <w:footerReference w:type="default" r:id="rId18"/>
       <w:pgSz w:w="12240" w:h="15840"/>
       <w:pgMar w:top="720" w:right="720" w:bottom="720" w:left="720" w:header="720" w:footer="720" w:gutter="0"/>
       <w:cols w:space="720"/>

</xml_diff>